<commit_message>
Added steps to secure a vulnerable service
</commit_message>
<xml_diff>
--- a/Vulnerabilities/Services/VulnerableServices_Description.docx
+++ b/Vulnerabilities/Services/VulnerableServices_Description.docx
@@ -9,6 +9,8 @@
           <w:rFonts w:ascii="Cambria" w:hAnsi="Cambria"/>
         </w:rPr>
       </w:pPr>
+      <w:bookmarkStart w:id="0" w:name="_Hlk478934892"/>
+      <w:bookmarkEnd w:id="0"/>
       <w:r>
         <w:rPr>
           <w:rFonts w:ascii="Cambria" w:hAnsi="Cambria"/>
@@ -7907,6 +7909,7 @@
               </w:rPr>
               <w:t xml:space="preserve">            </w:t>
             </w:r>
+            <w:proofErr w:type="spellStart"/>
             <w:r>
               <w:rPr>
                 <w:rFonts w:ascii="Consolas" w:hAnsi="Consolas"/>
@@ -7929,7 +7932,20 @@
                 <w:szCs w:val="22"/>
                 <w:highlight w:val="yellow"/>
               </w:rPr>
-              <w:t>:exported=</w:t>
+              <w:t>:exported</w:t>
+            </w:r>
+            <w:proofErr w:type="spellEnd"/>
+            <w:r>
+              <w:rPr>
+                <w:rFonts w:ascii="Consolas" w:hAnsi="Consolas"/>
+                <w:b/>
+                <w:bCs/>
+                <w:color w:val="0000FF"/>
+                <w:sz w:val="18"/>
+                <w:szCs w:val="22"/>
+                <w:highlight w:val="yellow"/>
+              </w:rPr>
+              <w:t>=</w:t>
             </w:r>
             <w:r>
               <w:rPr>
@@ -11327,8 +11343,6 @@
         </w:rPr>
         <w:t>Select Empty Activity, click on next and then finish to start the project</w:t>
       </w:r>
-      <w:bookmarkStart w:id="0" w:name="_GoBack"/>
-      <w:bookmarkEnd w:id="0"/>
     </w:p>
     <w:p>
       <w:pPr>
@@ -11400,13 +11414,7 @@
         <w:rPr>
           <w:rFonts w:ascii="Cambria" w:hAnsi="Cambria"/>
         </w:rPr>
-        <w:t xml:space="preserve">Let’s create an Activity that will allow the user to </w:t>
-      </w:r>
-      <w:r>
-        <w:rPr>
-          <w:rFonts w:ascii="Cambria" w:hAnsi="Cambria"/>
-        </w:rPr>
-        <w:t xml:space="preserve">Bind to the service </w:t>
+        <w:t xml:space="preserve">Let’s create an Activity that will allow the user to Bind to the service </w:t>
       </w:r>
       <w:r>
         <w:rPr>
@@ -16907,9 +16915,8 @@
                 <w:sz w:val="18"/>
                 <w:szCs w:val="22"/>
               </w:rPr>
-              <w:t xml:space="preserve">// This application will only invoke the math services </w:t>
-            </w:r>
-            <w:proofErr w:type="spellStart"/>
+              <w:t>// This application will only invoke the math service</w:t>
+            </w:r>
             <w:r>
               <w:rPr>
                 <w:rFonts w:ascii="Consolas" w:hAnsi="Consolas"/>
@@ -16919,9 +16926,43 @@
                 <w:sz w:val="18"/>
                 <w:szCs w:val="22"/>
               </w:rPr>
+              <w:t>’</w:t>
+            </w:r>
+            <w:r>
+              <w:rPr>
+                <w:rFonts w:ascii="Consolas" w:hAnsi="Consolas"/>
+                <w:i/>
+                <w:iCs/>
+                <w:color w:val="808080"/>
+                <w:sz w:val="18"/>
+                <w:szCs w:val="22"/>
+              </w:rPr>
+              <w:t xml:space="preserve">s </w:t>
+            </w:r>
+            <w:proofErr w:type="spellStart"/>
+            <w:r>
+              <w:rPr>
+                <w:rFonts w:ascii="Consolas" w:hAnsi="Consolas"/>
+                <w:i/>
+                <w:iCs/>
+                <w:color w:val="808080"/>
+                <w:sz w:val="18"/>
+                <w:szCs w:val="22"/>
+              </w:rPr>
               <w:t>getRandomNumber</w:t>
             </w:r>
             <w:proofErr w:type="spellEnd"/>
+            <w:r>
+              <w:rPr>
+                <w:rFonts w:ascii="Consolas" w:hAnsi="Consolas"/>
+                <w:i/>
+                <w:iCs/>
+                <w:color w:val="808080"/>
+                <w:sz w:val="18"/>
+                <w:szCs w:val="22"/>
+              </w:rPr>
+              <w:t>()</w:t>
+            </w:r>
             <w:r>
               <w:rPr>
                 <w:rFonts w:ascii="Consolas" w:hAnsi="Consolas"/>
@@ -18889,6 +18930,7 @@
                 <w:sz w:val="18"/>
                 <w:szCs w:val="22"/>
               </w:rPr>
+              <w:lastRenderedPageBreak/>
               <w:br/>
               <w:t xml:space="preserve">    </w:t>
             </w:r>
@@ -18984,15 +19026,6 @@
                 <w:szCs w:val="22"/>
               </w:rPr>
               <w:br/>
-            </w:r>
-            <w:r>
-              <w:rPr>
-                <w:rFonts w:ascii="Consolas" w:hAnsi="Consolas"/>
-                <w:color w:val="000000"/>
-                <w:sz w:val="18"/>
-                <w:szCs w:val="22"/>
-              </w:rPr>
-              <w:lastRenderedPageBreak/>
               <w:t xml:space="preserve">        </w:t>
             </w:r>
             <w:r>
@@ -21054,6 +21087,17 @@
                 <w:szCs w:val="22"/>
               </w:rPr>
               <w:br/>
+            </w:r>
+            <w:r>
+              <w:rPr>
+                <w:rFonts w:ascii="Consolas" w:hAnsi="Consolas"/>
+                <w:i/>
+                <w:iCs/>
+                <w:color w:val="808080"/>
+                <w:sz w:val="18"/>
+                <w:szCs w:val="22"/>
+              </w:rPr>
+              <w:lastRenderedPageBreak/>
               <w:t xml:space="preserve">                </w:t>
             </w:r>
             <w:proofErr w:type="spellStart"/>
@@ -21145,15 +21189,6 @@
                 <w:szCs w:val="22"/>
               </w:rPr>
               <w:br/>
-            </w:r>
-            <w:r>
-              <w:rPr>
-                <w:rFonts w:ascii="Consolas" w:hAnsi="Consolas"/>
-                <w:color w:val="000000"/>
-                <w:sz w:val="18"/>
-                <w:szCs w:val="22"/>
-              </w:rPr>
-              <w:lastRenderedPageBreak/>
               <w:t xml:space="preserve">                </w:t>
             </w:r>
             <w:proofErr w:type="spellStart"/>
@@ -21752,22 +21787,6 @@
         </w:rPr>
         <w:t xml:space="preserve"> Run the app. You should see the activity display the 2 buttons we added </w:t>
       </w:r>
-    </w:p>
-    <w:p>
-      <w:pPr>
-        <w:pStyle w:val="ListParagraph"/>
-        <w:rPr>
-          <w:rFonts w:ascii="Cambria" w:hAnsi="Cambria"/>
-        </w:rPr>
-      </w:pPr>
-    </w:p>
-    <w:p>
-      <w:pPr>
-        <w:pStyle w:val="ListParagraph"/>
-        <w:rPr>
-          <w:rFonts w:ascii="Cambria" w:hAnsi="Cambria"/>
-        </w:rPr>
-      </w:pPr>
     </w:p>
     <w:p>
       <w:pPr>
@@ -21930,20 +21949,24 @@
     <w:p>
       <w:pPr>
         <w:rPr>
+          <w:rFonts w:ascii="Cambria" w:hAnsi="Cambria"/>
+        </w:rPr>
+      </w:pPr>
+    </w:p>
+    <w:p>
+      <w:pPr>
+        <w:rPr>
           <w:noProof/>
         </w:rPr>
       </w:pPr>
+      <w:bookmarkStart w:id="1" w:name="_GoBack"/>
+      <w:bookmarkEnd w:id="1"/>
       <w:r>
         <w:rPr>
           <w:rFonts w:ascii="Cambria" w:hAnsi="Cambria"/>
         </w:rPr>
-        <w:t>Then bind to the service before getting a new random number</w:t>
-      </w:r>
-      <w:r>
-        <w:rPr>
-          <w:rFonts w:ascii="Cambria" w:hAnsi="Cambria"/>
-        </w:rPr>
-        <w:t>.</w:t>
+        <w:lastRenderedPageBreak/>
+        <w:t>Then bind to the service before getting a new random number.</w:t>
       </w:r>
       <w:r>
         <w:rPr>
@@ -21963,7 +21986,6 @@
         <w:rPr>
           <w:noProof/>
         </w:rPr>
-        <w:lastRenderedPageBreak/>
         <w:drawing>
           <wp:anchor distT="0" distB="0" distL="114300" distR="114300" simplePos="0" relativeHeight="251672576" behindDoc="0" locked="0" layoutInCell="1" allowOverlap="1">
             <wp:simplePos x="0" y="0"/>
@@ -22083,6 +22105,3499 @@
     </w:p>
     <w:p/>
     <w:p/>
+    <w:p/>
+    <w:p/>
+    <w:p/>
+    <w:p/>
+    <w:p/>
+    <w:p/>
+    <w:p/>
+    <w:p/>
+    <w:p/>
+    <w:p/>
+    <w:p>
+      <w:pPr>
+        <w:rPr>
+          <w:rFonts w:ascii="Cambria" w:hAnsi="Cambria"/>
+          <w:b/>
+          <w:sz w:val="24"/>
+          <w:szCs w:val="24"/>
+        </w:rPr>
+      </w:pPr>
+    </w:p>
+    <w:p>
+      <w:pPr>
+        <w:rPr>
+          <w:rFonts w:ascii="Cambria" w:hAnsi="Cambria"/>
+          <w:b/>
+          <w:sz w:val="24"/>
+          <w:szCs w:val="24"/>
+        </w:rPr>
+      </w:pPr>
+      <w:r>
+        <w:rPr>
+          <w:rFonts w:ascii="Cambria" w:hAnsi="Cambria"/>
+          <w:b/>
+          <w:sz w:val="24"/>
+          <w:szCs w:val="24"/>
+        </w:rPr>
+        <w:t xml:space="preserve">Let’s secure our service so that only an app </w:t>
+      </w:r>
+      <w:r>
+        <w:rPr>
+          <w:rFonts w:ascii="Cambria" w:hAnsi="Cambria"/>
+          <w:b/>
+          <w:sz w:val="24"/>
+          <w:szCs w:val="24"/>
+        </w:rPr>
+        <w:t>that we’d like to give access to, could bind to our service.</w:t>
+      </w:r>
+      <w:r>
+        <w:rPr>
+          <w:rFonts w:ascii="Cambria" w:hAnsi="Cambria"/>
+          <w:b/>
+          <w:sz w:val="24"/>
+          <w:szCs w:val="24"/>
+        </w:rPr>
+        <w:t xml:space="preserve"> We can do these using intents. We add additional parameters to our explicit intent</w:t>
+      </w:r>
+      <w:r>
+        <w:rPr>
+          <w:rFonts w:ascii="Cambria" w:hAnsi="Cambria"/>
+          <w:b/>
+          <w:sz w:val="24"/>
+          <w:szCs w:val="24"/>
+        </w:rPr>
+        <w:t>,</w:t>
+      </w:r>
+      <w:r>
+        <w:rPr>
+          <w:rFonts w:ascii="Cambria" w:hAnsi="Cambria"/>
+          <w:b/>
+          <w:sz w:val="24"/>
+          <w:szCs w:val="24"/>
+        </w:rPr>
+        <w:t xml:space="preserve"> that we use to bind to the service. On the service end, we check if have received the parameters we expect to </w:t>
+      </w:r>
+      <w:r>
+        <w:rPr>
+          <w:rFonts w:ascii="Cambria" w:hAnsi="Cambria"/>
+          <w:b/>
+          <w:sz w:val="24"/>
+          <w:szCs w:val="24"/>
+        </w:rPr>
+        <w:t>find</w:t>
+      </w:r>
+      <w:r>
+        <w:rPr>
+          <w:rFonts w:ascii="Cambria" w:hAnsi="Cambria"/>
+          <w:b/>
+          <w:sz w:val="24"/>
+          <w:szCs w:val="24"/>
+        </w:rPr>
+        <w:t>.</w:t>
+      </w:r>
+      <w:r>
+        <w:rPr>
+          <w:rFonts w:ascii="Cambria" w:hAnsi="Cambria"/>
+          <w:b/>
+          <w:sz w:val="24"/>
+          <w:szCs w:val="24"/>
+        </w:rPr>
+        <w:t xml:space="preserve"> This ensures that despite having the service’s </w:t>
+      </w:r>
+      <w:proofErr w:type="spellStart"/>
+      <w:r>
+        <w:rPr>
+          <w:rFonts w:ascii="Cambria" w:hAnsi="Cambria"/>
+          <w:b/>
+          <w:sz w:val="24"/>
+          <w:szCs w:val="24"/>
+        </w:rPr>
+        <w:t>android:exported</w:t>
+      </w:r>
+      <w:proofErr w:type="spellEnd"/>
+      <w:r>
+        <w:rPr>
+          <w:rFonts w:ascii="Cambria" w:hAnsi="Cambria"/>
+          <w:b/>
+          <w:sz w:val="24"/>
+          <w:szCs w:val="24"/>
+        </w:rPr>
+        <w:t xml:space="preserve"> attribute set to true, we do not expose our service to any other app that may construct an explicit intent.</w:t>
+      </w:r>
+    </w:p>
+    <w:p>
+      <w:pPr>
+        <w:pStyle w:val="ListParagraph"/>
+        <w:rPr>
+          <w:rFonts w:ascii="Cambria" w:hAnsi="Cambria"/>
+          <w:sz w:val="28"/>
+        </w:rPr>
+      </w:pPr>
+    </w:p>
+    <w:p>
+      <w:pPr>
+        <w:pStyle w:val="ListParagraph"/>
+        <w:numPr>
+          <w:ilvl w:val="0"/>
+          <w:numId w:val="4"/>
+        </w:numPr>
+        <w:rPr>
+          <w:rFonts w:ascii="Cambria" w:hAnsi="Cambria"/>
+        </w:rPr>
+      </w:pPr>
+      <w:r>
+        <w:rPr>
+          <w:rFonts w:ascii="Cambria" w:hAnsi="Cambria"/>
+        </w:rPr>
+        <w:t xml:space="preserve">Make the following changes to the </w:t>
+      </w:r>
+      <w:proofErr w:type="spellStart"/>
+      <w:r>
+        <w:rPr>
+          <w:rFonts w:ascii="Cambria" w:hAnsi="Cambria"/>
+        </w:rPr>
+        <w:t>onCreate</w:t>
+      </w:r>
+      <w:proofErr w:type="spellEnd"/>
+      <w:r>
+        <w:rPr>
+          <w:rFonts w:ascii="Cambria" w:hAnsi="Cambria"/>
+        </w:rPr>
+        <w:t xml:space="preserve">() method of the MainActivity.java file in the Dangerous Client App. </w:t>
+      </w:r>
+      <w:r>
+        <w:rPr>
+          <w:rFonts w:ascii="Cambria" w:hAnsi="Cambria"/>
+        </w:rPr>
+        <w:t xml:space="preserve">Alternately you could create a copy of the Client app </w:t>
+      </w:r>
+      <w:r>
+        <w:rPr>
+          <w:rFonts w:ascii="Cambria" w:hAnsi="Cambria"/>
+        </w:rPr>
+        <w:t>and Service apps</w:t>
+      </w:r>
+      <w:r>
+        <w:rPr>
+          <w:rFonts w:ascii="Cambria" w:hAnsi="Cambria"/>
+        </w:rPr>
+        <w:t>,</w:t>
+      </w:r>
+      <w:r>
+        <w:rPr>
+          <w:rFonts w:ascii="Cambria" w:hAnsi="Cambria"/>
+        </w:rPr>
+        <w:t xml:space="preserve"> </w:t>
+      </w:r>
+      <w:r>
+        <w:rPr>
+          <w:rFonts w:ascii="Cambria" w:hAnsi="Cambria"/>
+        </w:rPr>
+        <w:t xml:space="preserve">and make changes to those </w:t>
+      </w:r>
+      <w:r>
+        <w:rPr>
+          <w:rFonts w:ascii="Cambria" w:hAnsi="Cambria"/>
+        </w:rPr>
+        <w:t>app</w:t>
+      </w:r>
+      <w:r>
+        <w:rPr>
+          <w:rFonts w:ascii="Cambria" w:hAnsi="Cambria"/>
+        </w:rPr>
+        <w:t>s</w:t>
+      </w:r>
+      <w:r>
+        <w:rPr>
+          <w:rFonts w:ascii="Cambria" w:hAnsi="Cambria"/>
+        </w:rPr>
+        <w:t>.</w:t>
+      </w:r>
+    </w:p>
+    <w:tbl>
+      <w:tblPr>
+        <w:tblStyle w:val="TableGrid"/>
+        <w:tblW w:w="0" w:type="auto"/>
+        <w:tblInd w:w="720" w:type="dxa"/>
+        <w:tblLook w:val="04A0" w:firstRow="1" w:lastRow="0" w:firstColumn="1" w:lastColumn="0" w:noHBand="0" w:noVBand="1"/>
+      </w:tblPr>
+      <w:tblGrid>
+        <w:gridCol w:w="8630"/>
+      </w:tblGrid>
+      <w:tr>
+        <w:tc>
+          <w:tcPr>
+            <w:tcW w:w="9350" w:type="dxa"/>
+          </w:tcPr>
+          <w:p>
+            <w:pPr>
+              <w:pStyle w:val="ListParagraph"/>
+              <w:shd w:val="clear" w:color="auto" w:fill="FFFFFF"/>
+              <w:tabs>
+                <w:tab w:val="left" w:pos="916"/>
+                <w:tab w:val="left" w:pos="1832"/>
+                <w:tab w:val="left" w:pos="2748"/>
+                <w:tab w:val="left" w:pos="3664"/>
+                <w:tab w:val="left" w:pos="4580"/>
+                <w:tab w:val="left" w:pos="5496"/>
+                <w:tab w:val="left" w:pos="6412"/>
+                <w:tab w:val="left" w:pos="7328"/>
+                <w:tab w:val="left" w:pos="8244"/>
+                <w:tab w:val="left" w:pos="9160"/>
+                <w:tab w:val="left" w:pos="10076"/>
+                <w:tab w:val="left" w:pos="10992"/>
+                <w:tab w:val="left" w:pos="11908"/>
+                <w:tab w:val="left" w:pos="12824"/>
+                <w:tab w:val="left" w:pos="13740"/>
+                <w:tab w:val="left" w:pos="14656"/>
+              </w:tabs>
+              <w:rPr>
+                <w:rFonts w:ascii="Consolas" w:eastAsia="Times New Roman" w:hAnsi="Consolas" w:cs="Courier New"/>
+                <w:color w:val="000000"/>
+                <w:sz w:val="18"/>
+              </w:rPr>
+            </w:pPr>
+            <w:r>
+              <w:rPr>
+                <w:rFonts w:ascii="Consolas" w:eastAsia="Times New Roman" w:hAnsi="Consolas" w:cs="Courier New"/>
+                <w:color w:val="808000"/>
+                <w:sz w:val="18"/>
+              </w:rPr>
+              <w:t>@Override</w:t>
+            </w:r>
+            <w:r>
+              <w:rPr>
+                <w:rFonts w:ascii="Consolas" w:eastAsia="Times New Roman" w:hAnsi="Consolas" w:cs="Courier New"/>
+                <w:color w:val="808000"/>
+                <w:sz w:val="18"/>
+              </w:rPr>
+              <w:br/>
+            </w:r>
+            <w:r>
+              <w:rPr>
+                <w:rFonts w:ascii="Consolas" w:eastAsia="Times New Roman" w:hAnsi="Consolas" w:cs="Courier New"/>
+                <w:b/>
+                <w:bCs/>
+                <w:color w:val="000080"/>
+                <w:sz w:val="18"/>
+              </w:rPr>
+              <w:t xml:space="preserve">protected void </w:t>
+            </w:r>
+            <w:proofErr w:type="spellStart"/>
+            <w:r>
+              <w:rPr>
+                <w:rFonts w:ascii="Consolas" w:eastAsia="Times New Roman" w:hAnsi="Consolas" w:cs="Courier New"/>
+                <w:color w:val="000000"/>
+                <w:sz w:val="18"/>
+              </w:rPr>
+              <w:t>onCreate</w:t>
+            </w:r>
+            <w:proofErr w:type="spellEnd"/>
+            <w:r>
+              <w:rPr>
+                <w:rFonts w:ascii="Consolas" w:eastAsia="Times New Roman" w:hAnsi="Consolas" w:cs="Courier New"/>
+                <w:color w:val="000000"/>
+                <w:sz w:val="18"/>
+              </w:rPr>
+              <w:t xml:space="preserve">(Bundle </w:t>
+            </w:r>
+            <w:proofErr w:type="spellStart"/>
+            <w:r>
+              <w:rPr>
+                <w:rFonts w:ascii="Consolas" w:eastAsia="Times New Roman" w:hAnsi="Consolas" w:cs="Courier New"/>
+                <w:color w:val="000000"/>
+                <w:sz w:val="18"/>
+              </w:rPr>
+              <w:t>savedInstanceState</w:t>
+            </w:r>
+            <w:proofErr w:type="spellEnd"/>
+            <w:r>
+              <w:rPr>
+                <w:rFonts w:ascii="Consolas" w:eastAsia="Times New Roman" w:hAnsi="Consolas" w:cs="Courier New"/>
+                <w:color w:val="000000"/>
+                <w:sz w:val="18"/>
+              </w:rPr>
+              <w:t>) {</w:t>
+            </w:r>
+            <w:r>
+              <w:rPr>
+                <w:rFonts w:ascii="Consolas" w:eastAsia="Times New Roman" w:hAnsi="Consolas" w:cs="Courier New"/>
+                <w:color w:val="000000"/>
+                <w:sz w:val="18"/>
+              </w:rPr>
+              <w:br/>
+              <w:t xml:space="preserve">    </w:t>
+            </w:r>
+            <w:proofErr w:type="spellStart"/>
+            <w:r>
+              <w:rPr>
+                <w:rFonts w:ascii="Consolas" w:eastAsia="Times New Roman" w:hAnsi="Consolas" w:cs="Courier New"/>
+                <w:b/>
+                <w:bCs/>
+                <w:color w:val="000080"/>
+                <w:sz w:val="18"/>
+              </w:rPr>
+              <w:t>super</w:t>
+            </w:r>
+            <w:r>
+              <w:rPr>
+                <w:rFonts w:ascii="Consolas" w:eastAsia="Times New Roman" w:hAnsi="Consolas" w:cs="Courier New"/>
+                <w:color w:val="000000"/>
+                <w:sz w:val="18"/>
+              </w:rPr>
+              <w:t>.onCreate</w:t>
+            </w:r>
+            <w:proofErr w:type="spellEnd"/>
+            <w:r>
+              <w:rPr>
+                <w:rFonts w:ascii="Consolas" w:eastAsia="Times New Roman" w:hAnsi="Consolas" w:cs="Courier New"/>
+                <w:color w:val="000000"/>
+                <w:sz w:val="18"/>
+              </w:rPr>
+              <w:t>(</w:t>
+            </w:r>
+            <w:proofErr w:type="spellStart"/>
+            <w:r>
+              <w:rPr>
+                <w:rFonts w:ascii="Consolas" w:eastAsia="Times New Roman" w:hAnsi="Consolas" w:cs="Courier New"/>
+                <w:color w:val="000000"/>
+                <w:sz w:val="18"/>
+              </w:rPr>
+              <w:t>savedInstanceState</w:t>
+            </w:r>
+            <w:proofErr w:type="spellEnd"/>
+            <w:r>
+              <w:rPr>
+                <w:rFonts w:ascii="Consolas" w:eastAsia="Times New Roman" w:hAnsi="Consolas" w:cs="Courier New"/>
+                <w:color w:val="000000"/>
+                <w:sz w:val="18"/>
+              </w:rPr>
+              <w:t>);</w:t>
+            </w:r>
+            <w:r>
+              <w:rPr>
+                <w:rFonts w:ascii="Consolas" w:eastAsia="Times New Roman" w:hAnsi="Consolas" w:cs="Courier New"/>
+                <w:color w:val="000000"/>
+                <w:sz w:val="18"/>
+              </w:rPr>
+              <w:br/>
+              <w:t xml:space="preserve">    </w:t>
+            </w:r>
+            <w:proofErr w:type="spellStart"/>
+            <w:r>
+              <w:rPr>
+                <w:rFonts w:ascii="Consolas" w:eastAsia="Times New Roman" w:hAnsi="Consolas" w:cs="Courier New"/>
+                <w:color w:val="000000"/>
+                <w:sz w:val="18"/>
+              </w:rPr>
+              <w:t>setContentView</w:t>
+            </w:r>
+            <w:proofErr w:type="spellEnd"/>
+            <w:r>
+              <w:rPr>
+                <w:rFonts w:ascii="Consolas" w:eastAsia="Times New Roman" w:hAnsi="Consolas" w:cs="Courier New"/>
+                <w:color w:val="000000"/>
+                <w:sz w:val="18"/>
+              </w:rPr>
+              <w:t>(</w:t>
+            </w:r>
+            <w:proofErr w:type="spellStart"/>
+            <w:r>
+              <w:rPr>
+                <w:rFonts w:ascii="Consolas" w:eastAsia="Times New Roman" w:hAnsi="Consolas" w:cs="Courier New"/>
+                <w:color w:val="000000"/>
+                <w:sz w:val="18"/>
+              </w:rPr>
+              <w:t>R.layout.</w:t>
+            </w:r>
+            <w:r>
+              <w:rPr>
+                <w:rFonts w:ascii="Consolas" w:eastAsia="Times New Roman" w:hAnsi="Consolas" w:cs="Courier New"/>
+                <w:b/>
+                <w:bCs/>
+                <w:i/>
+                <w:iCs/>
+                <w:color w:val="660E7A"/>
+                <w:sz w:val="18"/>
+              </w:rPr>
+              <w:t>activity_main</w:t>
+            </w:r>
+            <w:proofErr w:type="spellEnd"/>
+            <w:r>
+              <w:rPr>
+                <w:rFonts w:ascii="Consolas" w:eastAsia="Times New Roman" w:hAnsi="Consolas" w:cs="Courier New"/>
+                <w:color w:val="000000"/>
+                <w:sz w:val="18"/>
+              </w:rPr>
+              <w:t>);</w:t>
+            </w:r>
+            <w:r>
+              <w:rPr>
+                <w:rFonts w:ascii="Consolas" w:eastAsia="Times New Roman" w:hAnsi="Consolas" w:cs="Courier New"/>
+                <w:color w:val="000000"/>
+                <w:sz w:val="18"/>
+              </w:rPr>
+              <w:br/>
+            </w:r>
+            <w:r>
+              <w:rPr>
+                <w:rFonts w:ascii="Consolas" w:eastAsia="Times New Roman" w:hAnsi="Consolas" w:cs="Courier New"/>
+                <w:color w:val="000000"/>
+                <w:sz w:val="18"/>
+              </w:rPr>
+              <w:br/>
+              <w:t xml:space="preserve">    </w:t>
+            </w:r>
+            <w:proofErr w:type="spellStart"/>
+            <w:r>
+              <w:rPr>
+                <w:rFonts w:ascii="Consolas" w:eastAsia="Times New Roman" w:hAnsi="Consolas" w:cs="Courier New"/>
+                <w:b/>
+                <w:bCs/>
+                <w:color w:val="660E7A"/>
+                <w:sz w:val="18"/>
+              </w:rPr>
+              <w:t>viewResult</w:t>
+            </w:r>
+            <w:proofErr w:type="spellEnd"/>
+            <w:r>
+              <w:rPr>
+                <w:rFonts w:ascii="Consolas" w:eastAsia="Times New Roman" w:hAnsi="Consolas" w:cs="Courier New"/>
+                <w:b/>
+                <w:bCs/>
+                <w:color w:val="660E7A"/>
+                <w:sz w:val="18"/>
+              </w:rPr>
+              <w:t xml:space="preserve"> </w:t>
+            </w:r>
+            <w:r>
+              <w:rPr>
+                <w:rFonts w:ascii="Consolas" w:eastAsia="Times New Roman" w:hAnsi="Consolas" w:cs="Courier New"/>
+                <w:color w:val="000000"/>
+                <w:sz w:val="18"/>
+              </w:rPr>
+              <w:t>= (</w:t>
+            </w:r>
+            <w:proofErr w:type="spellStart"/>
+            <w:r>
+              <w:rPr>
+                <w:rFonts w:ascii="Consolas" w:eastAsia="Times New Roman" w:hAnsi="Consolas" w:cs="Courier New"/>
+                <w:color w:val="000000"/>
+                <w:sz w:val="18"/>
+              </w:rPr>
+              <w:t>TextView</w:t>
+            </w:r>
+            <w:proofErr w:type="spellEnd"/>
+            <w:r>
+              <w:rPr>
+                <w:rFonts w:ascii="Consolas" w:eastAsia="Times New Roman" w:hAnsi="Consolas" w:cs="Courier New"/>
+                <w:color w:val="000000"/>
+                <w:sz w:val="18"/>
+              </w:rPr>
+              <w:t>)</w:t>
+            </w:r>
+            <w:proofErr w:type="spellStart"/>
+            <w:r>
+              <w:rPr>
+                <w:rFonts w:ascii="Consolas" w:eastAsia="Times New Roman" w:hAnsi="Consolas" w:cs="Courier New"/>
+                <w:color w:val="000000"/>
+                <w:sz w:val="18"/>
+              </w:rPr>
+              <w:t>findViewById</w:t>
+            </w:r>
+            <w:proofErr w:type="spellEnd"/>
+            <w:r>
+              <w:rPr>
+                <w:rFonts w:ascii="Consolas" w:eastAsia="Times New Roman" w:hAnsi="Consolas" w:cs="Courier New"/>
+                <w:color w:val="000000"/>
+                <w:sz w:val="18"/>
+              </w:rPr>
+              <w:t>(</w:t>
+            </w:r>
+            <w:proofErr w:type="spellStart"/>
+            <w:r>
+              <w:rPr>
+                <w:rFonts w:ascii="Consolas" w:eastAsia="Times New Roman" w:hAnsi="Consolas" w:cs="Courier New"/>
+                <w:color w:val="000000"/>
+                <w:sz w:val="18"/>
+              </w:rPr>
+              <w:t>R.id.</w:t>
+            </w:r>
+            <w:r>
+              <w:rPr>
+                <w:rFonts w:ascii="Consolas" w:eastAsia="Times New Roman" w:hAnsi="Consolas" w:cs="Courier New"/>
+                <w:b/>
+                <w:bCs/>
+                <w:i/>
+                <w:iCs/>
+                <w:color w:val="660E7A"/>
+                <w:sz w:val="18"/>
+              </w:rPr>
+              <w:t>ResultView</w:t>
+            </w:r>
+            <w:proofErr w:type="spellEnd"/>
+            <w:r>
+              <w:rPr>
+                <w:rFonts w:ascii="Consolas" w:eastAsia="Times New Roman" w:hAnsi="Consolas" w:cs="Courier New"/>
+                <w:color w:val="000000"/>
+                <w:sz w:val="18"/>
+              </w:rPr>
+              <w:t>);</w:t>
+            </w:r>
+            <w:r>
+              <w:rPr>
+                <w:rFonts w:ascii="Consolas" w:eastAsia="Times New Roman" w:hAnsi="Consolas" w:cs="Courier New"/>
+                <w:color w:val="000000"/>
+                <w:sz w:val="18"/>
+              </w:rPr>
+              <w:br/>
+              <w:t xml:space="preserve">    </w:t>
+            </w:r>
+            <w:proofErr w:type="spellStart"/>
+            <w:r>
+              <w:rPr>
+                <w:rFonts w:ascii="Consolas" w:eastAsia="Times New Roman" w:hAnsi="Consolas" w:cs="Courier New"/>
+                <w:b/>
+                <w:bCs/>
+                <w:color w:val="660E7A"/>
+                <w:sz w:val="18"/>
+              </w:rPr>
+              <w:t>bindToServiceBtn</w:t>
+            </w:r>
+            <w:proofErr w:type="spellEnd"/>
+            <w:r>
+              <w:rPr>
+                <w:rFonts w:ascii="Consolas" w:eastAsia="Times New Roman" w:hAnsi="Consolas" w:cs="Courier New"/>
+                <w:b/>
+                <w:bCs/>
+                <w:color w:val="660E7A"/>
+                <w:sz w:val="18"/>
+              </w:rPr>
+              <w:t xml:space="preserve"> </w:t>
+            </w:r>
+            <w:r>
+              <w:rPr>
+                <w:rFonts w:ascii="Consolas" w:eastAsia="Times New Roman" w:hAnsi="Consolas" w:cs="Courier New"/>
+                <w:color w:val="000000"/>
+                <w:sz w:val="18"/>
+              </w:rPr>
+              <w:t>= (Button)</w:t>
+            </w:r>
+            <w:proofErr w:type="spellStart"/>
+            <w:r>
+              <w:rPr>
+                <w:rFonts w:ascii="Consolas" w:eastAsia="Times New Roman" w:hAnsi="Consolas" w:cs="Courier New"/>
+                <w:color w:val="000000"/>
+                <w:sz w:val="18"/>
+              </w:rPr>
+              <w:t>findViewById</w:t>
+            </w:r>
+            <w:proofErr w:type="spellEnd"/>
+            <w:r>
+              <w:rPr>
+                <w:rFonts w:ascii="Consolas" w:eastAsia="Times New Roman" w:hAnsi="Consolas" w:cs="Courier New"/>
+                <w:color w:val="000000"/>
+                <w:sz w:val="18"/>
+              </w:rPr>
+              <w:t>(</w:t>
+            </w:r>
+            <w:proofErr w:type="spellStart"/>
+            <w:r>
+              <w:rPr>
+                <w:rFonts w:ascii="Consolas" w:eastAsia="Times New Roman" w:hAnsi="Consolas" w:cs="Courier New"/>
+                <w:color w:val="000000"/>
+                <w:sz w:val="18"/>
+              </w:rPr>
+              <w:t>R.id.</w:t>
+            </w:r>
+            <w:r>
+              <w:rPr>
+                <w:rFonts w:ascii="Consolas" w:eastAsia="Times New Roman" w:hAnsi="Consolas" w:cs="Courier New"/>
+                <w:b/>
+                <w:bCs/>
+                <w:i/>
+                <w:iCs/>
+                <w:color w:val="660E7A"/>
+                <w:sz w:val="18"/>
+              </w:rPr>
+              <w:t>BindToServiceBtn</w:t>
+            </w:r>
+            <w:proofErr w:type="spellEnd"/>
+            <w:r>
+              <w:rPr>
+                <w:rFonts w:ascii="Consolas" w:eastAsia="Times New Roman" w:hAnsi="Consolas" w:cs="Courier New"/>
+                <w:color w:val="000000"/>
+                <w:sz w:val="18"/>
+              </w:rPr>
+              <w:t>);</w:t>
+            </w:r>
+            <w:r>
+              <w:rPr>
+                <w:rFonts w:ascii="Consolas" w:eastAsia="Times New Roman" w:hAnsi="Consolas" w:cs="Courier New"/>
+                <w:color w:val="000000"/>
+                <w:sz w:val="18"/>
+              </w:rPr>
+              <w:br/>
+              <w:t xml:space="preserve">    </w:t>
+            </w:r>
+            <w:proofErr w:type="spellStart"/>
+            <w:r>
+              <w:rPr>
+                <w:rFonts w:ascii="Consolas" w:eastAsia="Times New Roman" w:hAnsi="Consolas" w:cs="Courier New"/>
+                <w:b/>
+                <w:bCs/>
+                <w:color w:val="660E7A"/>
+                <w:sz w:val="18"/>
+              </w:rPr>
+              <w:t>bindToServiceBtn</w:t>
+            </w:r>
+            <w:r>
+              <w:rPr>
+                <w:rFonts w:ascii="Consolas" w:eastAsia="Times New Roman" w:hAnsi="Consolas" w:cs="Courier New"/>
+                <w:color w:val="000000"/>
+                <w:sz w:val="18"/>
+              </w:rPr>
+              <w:t>.setOnClickListener</w:t>
+            </w:r>
+            <w:proofErr w:type="spellEnd"/>
+            <w:r>
+              <w:rPr>
+                <w:rFonts w:ascii="Consolas" w:eastAsia="Times New Roman" w:hAnsi="Consolas" w:cs="Courier New"/>
+                <w:color w:val="000000"/>
+                <w:sz w:val="18"/>
+              </w:rPr>
+              <w:t>(</w:t>
+            </w:r>
+            <w:r>
+              <w:rPr>
+                <w:rFonts w:ascii="Consolas" w:eastAsia="Times New Roman" w:hAnsi="Consolas" w:cs="Courier New"/>
+                <w:b/>
+                <w:bCs/>
+                <w:color w:val="000080"/>
+                <w:sz w:val="18"/>
+              </w:rPr>
+              <w:t>this</w:t>
+            </w:r>
+            <w:r>
+              <w:rPr>
+                <w:rFonts w:ascii="Consolas" w:eastAsia="Times New Roman" w:hAnsi="Consolas" w:cs="Courier New"/>
+                <w:color w:val="000000"/>
+                <w:sz w:val="18"/>
+              </w:rPr>
+              <w:t>);</w:t>
+            </w:r>
+            <w:r>
+              <w:rPr>
+                <w:rFonts w:ascii="Consolas" w:eastAsia="Times New Roman" w:hAnsi="Consolas" w:cs="Courier New"/>
+                <w:color w:val="000000"/>
+                <w:sz w:val="18"/>
+              </w:rPr>
+              <w:br/>
+              <w:t xml:space="preserve">    </w:t>
+            </w:r>
+            <w:proofErr w:type="spellStart"/>
+            <w:r>
+              <w:rPr>
+                <w:rFonts w:ascii="Consolas" w:eastAsia="Times New Roman" w:hAnsi="Consolas" w:cs="Courier New"/>
+                <w:b/>
+                <w:bCs/>
+                <w:color w:val="660E7A"/>
+                <w:sz w:val="18"/>
+              </w:rPr>
+              <w:t>invokeServiceBtn</w:t>
+            </w:r>
+            <w:proofErr w:type="spellEnd"/>
+            <w:r>
+              <w:rPr>
+                <w:rFonts w:ascii="Consolas" w:eastAsia="Times New Roman" w:hAnsi="Consolas" w:cs="Courier New"/>
+                <w:b/>
+                <w:bCs/>
+                <w:color w:val="660E7A"/>
+                <w:sz w:val="18"/>
+              </w:rPr>
+              <w:t xml:space="preserve"> </w:t>
+            </w:r>
+            <w:r>
+              <w:rPr>
+                <w:rFonts w:ascii="Consolas" w:eastAsia="Times New Roman" w:hAnsi="Consolas" w:cs="Courier New"/>
+                <w:color w:val="000000"/>
+                <w:sz w:val="18"/>
+              </w:rPr>
+              <w:t>= (Button)</w:t>
+            </w:r>
+            <w:proofErr w:type="spellStart"/>
+            <w:r>
+              <w:rPr>
+                <w:rFonts w:ascii="Consolas" w:eastAsia="Times New Roman" w:hAnsi="Consolas" w:cs="Courier New"/>
+                <w:color w:val="000000"/>
+                <w:sz w:val="18"/>
+              </w:rPr>
+              <w:t>findViewById</w:t>
+            </w:r>
+            <w:proofErr w:type="spellEnd"/>
+            <w:r>
+              <w:rPr>
+                <w:rFonts w:ascii="Consolas" w:eastAsia="Times New Roman" w:hAnsi="Consolas" w:cs="Courier New"/>
+                <w:color w:val="000000"/>
+                <w:sz w:val="18"/>
+              </w:rPr>
+              <w:t>(</w:t>
+            </w:r>
+            <w:proofErr w:type="spellStart"/>
+            <w:r>
+              <w:rPr>
+                <w:rFonts w:ascii="Consolas" w:eastAsia="Times New Roman" w:hAnsi="Consolas" w:cs="Courier New"/>
+                <w:color w:val="000000"/>
+                <w:sz w:val="18"/>
+              </w:rPr>
+              <w:t>R.id.</w:t>
+            </w:r>
+            <w:r>
+              <w:rPr>
+                <w:rFonts w:ascii="Consolas" w:eastAsia="Times New Roman" w:hAnsi="Consolas" w:cs="Courier New"/>
+                <w:b/>
+                <w:bCs/>
+                <w:i/>
+                <w:iCs/>
+                <w:color w:val="660E7A"/>
+                <w:sz w:val="18"/>
+              </w:rPr>
+              <w:t>InvokeServiceBtn</w:t>
+            </w:r>
+            <w:proofErr w:type="spellEnd"/>
+            <w:r>
+              <w:rPr>
+                <w:rFonts w:ascii="Consolas" w:eastAsia="Times New Roman" w:hAnsi="Consolas" w:cs="Courier New"/>
+                <w:color w:val="000000"/>
+                <w:sz w:val="18"/>
+              </w:rPr>
+              <w:t>);</w:t>
+            </w:r>
+            <w:r>
+              <w:rPr>
+                <w:rFonts w:ascii="Consolas" w:eastAsia="Times New Roman" w:hAnsi="Consolas" w:cs="Courier New"/>
+                <w:color w:val="000000"/>
+                <w:sz w:val="18"/>
+              </w:rPr>
+              <w:br/>
+              <w:t xml:space="preserve">    </w:t>
+            </w:r>
+            <w:proofErr w:type="spellStart"/>
+            <w:r>
+              <w:rPr>
+                <w:rFonts w:ascii="Consolas" w:eastAsia="Times New Roman" w:hAnsi="Consolas" w:cs="Courier New"/>
+                <w:b/>
+                <w:bCs/>
+                <w:color w:val="660E7A"/>
+                <w:sz w:val="18"/>
+              </w:rPr>
+              <w:t>invokeServiceBtn</w:t>
+            </w:r>
+            <w:r>
+              <w:rPr>
+                <w:rFonts w:ascii="Consolas" w:eastAsia="Times New Roman" w:hAnsi="Consolas" w:cs="Courier New"/>
+                <w:color w:val="000000"/>
+                <w:sz w:val="18"/>
+              </w:rPr>
+              <w:t>.setOnClickListener</w:t>
+            </w:r>
+            <w:proofErr w:type="spellEnd"/>
+            <w:r>
+              <w:rPr>
+                <w:rFonts w:ascii="Consolas" w:eastAsia="Times New Roman" w:hAnsi="Consolas" w:cs="Courier New"/>
+                <w:color w:val="000000"/>
+                <w:sz w:val="18"/>
+              </w:rPr>
+              <w:t>(</w:t>
+            </w:r>
+            <w:r>
+              <w:rPr>
+                <w:rFonts w:ascii="Consolas" w:eastAsia="Times New Roman" w:hAnsi="Consolas" w:cs="Courier New"/>
+                <w:b/>
+                <w:bCs/>
+                <w:color w:val="000080"/>
+                <w:sz w:val="18"/>
+              </w:rPr>
+              <w:t>this</w:t>
+            </w:r>
+            <w:r>
+              <w:rPr>
+                <w:rFonts w:ascii="Consolas" w:eastAsia="Times New Roman" w:hAnsi="Consolas" w:cs="Courier New"/>
+                <w:color w:val="000000"/>
+                <w:sz w:val="18"/>
+              </w:rPr>
+              <w:t>);</w:t>
+            </w:r>
+            <w:r>
+              <w:rPr>
+                <w:rFonts w:ascii="Consolas" w:eastAsia="Times New Roman" w:hAnsi="Consolas" w:cs="Courier New"/>
+                <w:color w:val="000000"/>
+                <w:sz w:val="18"/>
+              </w:rPr>
+              <w:br/>
+            </w:r>
+            <w:r>
+              <w:rPr>
+                <w:rFonts w:ascii="Consolas" w:eastAsia="Times New Roman" w:hAnsi="Consolas" w:cs="Courier New"/>
+                <w:color w:val="000000"/>
+                <w:sz w:val="18"/>
+              </w:rPr>
+              <w:br/>
+              <w:t xml:space="preserve">    </w:t>
+            </w:r>
+            <w:r>
+              <w:rPr>
+                <w:rFonts w:ascii="Consolas" w:eastAsia="Times New Roman" w:hAnsi="Consolas" w:cs="Courier New"/>
+                <w:b/>
+                <w:bCs/>
+                <w:color w:val="660E7A"/>
+                <w:sz w:val="18"/>
+                <w:highlight w:val="yellow"/>
+              </w:rPr>
+              <w:t xml:space="preserve">intent </w:t>
+            </w:r>
+            <w:r>
+              <w:rPr>
+                <w:rFonts w:ascii="Consolas" w:eastAsia="Times New Roman" w:hAnsi="Consolas" w:cs="Courier New"/>
+                <w:color w:val="000000"/>
+                <w:sz w:val="18"/>
+                <w:highlight w:val="yellow"/>
+              </w:rPr>
+              <w:t xml:space="preserve">= </w:t>
+            </w:r>
+            <w:r>
+              <w:rPr>
+                <w:rFonts w:ascii="Consolas" w:eastAsia="Times New Roman" w:hAnsi="Consolas" w:cs="Courier New"/>
+                <w:b/>
+                <w:bCs/>
+                <w:color w:val="000080"/>
+                <w:sz w:val="18"/>
+                <w:highlight w:val="yellow"/>
+              </w:rPr>
+              <w:t xml:space="preserve">new </w:t>
+            </w:r>
+            <w:r>
+              <w:rPr>
+                <w:rFonts w:ascii="Consolas" w:eastAsia="Times New Roman" w:hAnsi="Consolas" w:cs="Courier New"/>
+                <w:color w:val="000000"/>
+                <w:sz w:val="18"/>
+                <w:highlight w:val="yellow"/>
+              </w:rPr>
+              <w:t>Intent();</w:t>
+            </w:r>
+            <w:r>
+              <w:rPr>
+                <w:rFonts w:ascii="Consolas" w:eastAsia="Times New Roman" w:hAnsi="Consolas" w:cs="Courier New"/>
+                <w:color w:val="000000"/>
+                <w:sz w:val="18"/>
+                <w:highlight w:val="yellow"/>
+              </w:rPr>
+              <w:br/>
+            </w:r>
+            <w:r>
+              <w:rPr>
+                <w:rFonts w:ascii="Consolas" w:eastAsia="Times New Roman" w:hAnsi="Consolas" w:cs="Courier New"/>
+                <w:color w:val="000000"/>
+                <w:sz w:val="18"/>
+              </w:rPr>
+              <w:t xml:space="preserve">    </w:t>
+            </w:r>
+            <w:r>
+              <w:rPr>
+                <w:rFonts w:ascii="Consolas" w:eastAsia="Times New Roman" w:hAnsi="Consolas" w:cs="Courier New"/>
+                <w:i/>
+                <w:iCs/>
+                <w:color w:val="808080"/>
+                <w:sz w:val="18"/>
+                <w:highlight w:val="yellow"/>
+              </w:rPr>
+              <w:t>//</w:t>
+            </w:r>
+            <w:r>
+              <w:rPr>
+                <w:rFonts w:ascii="Consolas" w:eastAsia="Times New Roman" w:hAnsi="Consolas" w:cs="Courier New"/>
+                <w:i/>
+                <w:iCs/>
+                <w:color w:val="808080"/>
+                <w:sz w:val="18"/>
+                <w:highlight w:val="yellow"/>
+              </w:rPr>
+              <w:t xml:space="preserve">we </w:t>
+            </w:r>
+            <w:r>
+              <w:rPr>
+                <w:rFonts w:ascii="Consolas" w:eastAsia="Times New Roman" w:hAnsi="Consolas" w:cs="Courier New"/>
+                <w:i/>
+                <w:iCs/>
+                <w:color w:val="808080"/>
+                <w:sz w:val="18"/>
+                <w:highlight w:val="yellow"/>
+              </w:rPr>
+              <w:t>now know both the package and the name of the service’s class</w:t>
+            </w:r>
+            <w:r>
+              <w:rPr>
+                <w:rFonts w:ascii="Consolas" w:eastAsia="Times New Roman" w:hAnsi="Consolas" w:cs="Courier New"/>
+                <w:i/>
+                <w:iCs/>
+                <w:color w:val="808080"/>
+                <w:sz w:val="18"/>
+              </w:rPr>
+              <w:t xml:space="preserve">    </w:t>
+            </w:r>
+            <w:proofErr w:type="spellStart"/>
+            <w:r>
+              <w:rPr>
+                <w:rFonts w:ascii="Consolas" w:eastAsia="Times New Roman" w:hAnsi="Consolas" w:cs="Courier New"/>
+                <w:b/>
+                <w:bCs/>
+                <w:color w:val="660E7A"/>
+                <w:sz w:val="18"/>
+                <w:highlight w:val="yellow"/>
+              </w:rPr>
+              <w:t>intent</w:t>
+            </w:r>
+            <w:r>
+              <w:rPr>
+                <w:rFonts w:ascii="Consolas" w:eastAsia="Times New Roman" w:hAnsi="Consolas" w:cs="Courier New"/>
+                <w:color w:val="000000"/>
+                <w:sz w:val="18"/>
+                <w:highlight w:val="yellow"/>
+              </w:rPr>
+              <w:t>.setComponent</w:t>
+            </w:r>
+            <w:proofErr w:type="spellEnd"/>
+            <w:r>
+              <w:rPr>
+                <w:rFonts w:ascii="Consolas" w:eastAsia="Times New Roman" w:hAnsi="Consolas" w:cs="Courier New"/>
+                <w:color w:val="000000"/>
+                <w:sz w:val="18"/>
+                <w:highlight w:val="yellow"/>
+              </w:rPr>
+              <w:t>(</w:t>
+            </w:r>
+            <w:r>
+              <w:rPr>
+                <w:rFonts w:ascii="Consolas" w:eastAsia="Times New Roman" w:hAnsi="Consolas" w:cs="Courier New"/>
+                <w:b/>
+                <w:bCs/>
+                <w:color w:val="000080"/>
+                <w:sz w:val="18"/>
+                <w:highlight w:val="yellow"/>
+              </w:rPr>
+              <w:t xml:space="preserve">new </w:t>
+            </w:r>
+            <w:r>
+              <w:rPr>
+                <w:rFonts w:ascii="Consolas" w:eastAsia="Times New Roman" w:hAnsi="Consolas" w:cs="Courier New"/>
+                <w:color w:val="000000"/>
+                <w:sz w:val="18"/>
+                <w:highlight w:val="yellow"/>
+              </w:rPr>
+              <w:lastRenderedPageBreak/>
+              <w:t>ComponentName(</w:t>
+            </w:r>
+            <w:r>
+              <w:rPr>
+                <w:rFonts w:ascii="Consolas" w:eastAsia="Times New Roman" w:hAnsi="Consolas" w:cs="Courier New"/>
+                <w:b/>
+                <w:bCs/>
+                <w:color w:val="008000"/>
+                <w:sz w:val="18"/>
+                <w:highlight w:val="yellow"/>
+              </w:rPr>
+              <w:t>"</w:t>
+            </w:r>
+            <w:r>
+              <w:rPr>
+                <w:rFonts w:ascii="Consolas" w:eastAsia="Times New Roman" w:hAnsi="Consolas" w:cs="Courier New"/>
+                <w:b/>
+                <w:bCs/>
+                <w:color w:val="008000"/>
+                <w:sz w:val="18"/>
+                <w:highlight w:val="yellow"/>
+              </w:rPr>
+              <w:t>your</w:t>
+            </w:r>
+            <w:r>
+              <w:rPr>
+                <w:rFonts w:ascii="Consolas" w:eastAsia="Times New Roman" w:hAnsi="Consolas" w:cs="Courier New"/>
+                <w:b/>
+                <w:bCs/>
+                <w:color w:val="008000"/>
+                <w:sz w:val="18"/>
+                <w:highlight w:val="yellow"/>
+              </w:rPr>
+              <w:t>.</w:t>
+            </w:r>
+            <w:r>
+              <w:rPr>
+                <w:rFonts w:ascii="Consolas" w:eastAsia="Times New Roman" w:hAnsi="Consolas" w:cs="Courier New"/>
+                <w:b/>
+                <w:bCs/>
+                <w:color w:val="008000"/>
+                <w:sz w:val="18"/>
+                <w:highlight w:val="yellow"/>
+              </w:rPr>
+              <w:t>package</w:t>
+            </w:r>
+            <w:r>
+              <w:rPr>
+                <w:rFonts w:ascii="Consolas" w:eastAsia="Times New Roman" w:hAnsi="Consolas" w:cs="Courier New"/>
+                <w:b/>
+                <w:bCs/>
+                <w:color w:val="008000"/>
+                <w:sz w:val="18"/>
+                <w:highlight w:val="yellow"/>
+              </w:rPr>
+              <w:t>.</w:t>
+            </w:r>
+            <w:r>
+              <w:rPr>
+                <w:rFonts w:ascii="Consolas" w:eastAsia="Times New Roman" w:hAnsi="Consolas" w:cs="Courier New"/>
+                <w:b/>
+                <w:bCs/>
+                <w:color w:val="008000"/>
+                <w:sz w:val="18"/>
+                <w:highlight w:val="yellow"/>
+              </w:rPr>
+              <w:t>name</w:t>
+            </w:r>
+            <w:r>
+              <w:rPr>
+                <w:rFonts w:ascii="Consolas" w:eastAsia="Times New Roman" w:hAnsi="Consolas" w:cs="Courier New"/>
+                <w:b/>
+                <w:bCs/>
+                <w:color w:val="008000"/>
+                <w:sz w:val="18"/>
+                <w:highlight w:val="yellow"/>
+              </w:rPr>
+              <w:t>.</w:t>
+            </w:r>
+            <w:r>
+              <w:rPr>
+                <w:rFonts w:ascii="Consolas" w:eastAsia="Times New Roman" w:hAnsi="Consolas" w:cs="Courier New"/>
+                <w:b/>
+                <w:bCs/>
+                <w:color w:val="008000"/>
+                <w:sz w:val="18"/>
+                <w:highlight w:val="yellow"/>
+              </w:rPr>
+              <w:t>myvul</w:t>
+            </w:r>
+            <w:r>
+              <w:rPr>
+                <w:rFonts w:ascii="Consolas" w:eastAsia="Times New Roman" w:hAnsi="Consolas" w:cs="Courier New"/>
+                <w:b/>
+                <w:bCs/>
+                <w:color w:val="008000"/>
+                <w:sz w:val="18"/>
+                <w:highlight w:val="yellow"/>
+              </w:rPr>
+              <w:t>nerableservice</w:t>
+            </w:r>
+            <w:r>
+              <w:rPr>
+                <w:rFonts w:ascii="Consolas" w:eastAsia="Times New Roman" w:hAnsi="Consolas" w:cs="Courier New"/>
+                <w:b/>
+                <w:bCs/>
+                <w:color w:val="008000"/>
+                <w:sz w:val="18"/>
+                <w:highlight w:val="yellow"/>
+              </w:rPr>
+              <w:t>"</w:t>
+            </w:r>
+            <w:r>
+              <w:rPr>
+                <w:rFonts w:ascii="Consolas" w:eastAsia="Times New Roman" w:hAnsi="Consolas" w:cs="Courier New"/>
+                <w:color w:val="000000"/>
+                <w:sz w:val="18"/>
+                <w:highlight w:val="yellow"/>
+              </w:rPr>
+              <w:t>,</w:t>
+            </w:r>
+            <w:r>
+              <w:rPr>
+                <w:rFonts w:ascii="Consolas" w:eastAsia="Times New Roman" w:hAnsi="Consolas" w:cs="Courier New"/>
+                <w:b/>
+                <w:bCs/>
+                <w:color w:val="008000"/>
+                <w:sz w:val="18"/>
+                <w:highlight w:val="yellow"/>
+              </w:rPr>
+              <w:t>"</w:t>
+            </w:r>
+            <w:r>
+              <w:rPr>
+                <w:rFonts w:ascii="Consolas" w:eastAsia="Times New Roman" w:hAnsi="Consolas" w:cs="Courier New"/>
+                <w:b/>
+                <w:bCs/>
+                <w:color w:val="008000"/>
+                <w:sz w:val="18"/>
+                <w:highlight w:val="yellow"/>
+              </w:rPr>
+              <w:t>your</w:t>
+            </w:r>
+            <w:r>
+              <w:rPr>
+                <w:rFonts w:ascii="Consolas" w:eastAsia="Times New Roman" w:hAnsi="Consolas" w:cs="Courier New"/>
+                <w:b/>
+                <w:bCs/>
+                <w:color w:val="008000"/>
+                <w:sz w:val="18"/>
+                <w:highlight w:val="yellow"/>
+              </w:rPr>
+              <w:t>.</w:t>
+            </w:r>
+            <w:r>
+              <w:rPr>
+                <w:rFonts w:ascii="Consolas" w:eastAsia="Times New Roman" w:hAnsi="Consolas" w:cs="Courier New"/>
+                <w:b/>
+                <w:bCs/>
+                <w:color w:val="008000"/>
+                <w:sz w:val="18"/>
+                <w:highlight w:val="yellow"/>
+              </w:rPr>
+              <w:t>package</w:t>
+            </w:r>
+            <w:r>
+              <w:rPr>
+                <w:rFonts w:ascii="Consolas" w:eastAsia="Times New Roman" w:hAnsi="Consolas" w:cs="Courier New"/>
+                <w:b/>
+                <w:bCs/>
+                <w:color w:val="008000"/>
+                <w:sz w:val="18"/>
+                <w:highlight w:val="yellow"/>
+              </w:rPr>
+              <w:t>.</w:t>
+            </w:r>
+            <w:r>
+              <w:rPr>
+                <w:rFonts w:ascii="Consolas" w:eastAsia="Times New Roman" w:hAnsi="Consolas" w:cs="Courier New"/>
+                <w:b/>
+                <w:bCs/>
+                <w:color w:val="008000"/>
+                <w:sz w:val="18"/>
+                <w:highlight w:val="yellow"/>
+              </w:rPr>
+              <w:t>name</w:t>
+            </w:r>
+            <w:r>
+              <w:rPr>
+                <w:rFonts w:ascii="Consolas" w:eastAsia="Times New Roman" w:hAnsi="Consolas" w:cs="Courier New"/>
+                <w:b/>
+                <w:bCs/>
+                <w:color w:val="008000"/>
+                <w:sz w:val="18"/>
+                <w:highlight w:val="yellow"/>
+              </w:rPr>
+              <w:t>.</w:t>
+            </w:r>
+            <w:r>
+              <w:rPr>
+                <w:rFonts w:ascii="Consolas" w:eastAsia="Times New Roman" w:hAnsi="Consolas" w:cs="Courier New"/>
+                <w:b/>
+                <w:bCs/>
+                <w:color w:val="008000"/>
+                <w:sz w:val="18"/>
+                <w:highlight w:val="yellow"/>
+              </w:rPr>
+              <w:t xml:space="preserve"> </w:t>
+            </w:r>
+            <w:proofErr w:type="spellStart"/>
+            <w:r>
+              <w:rPr>
+                <w:rFonts w:ascii="Consolas" w:eastAsia="Times New Roman" w:hAnsi="Consolas" w:cs="Courier New"/>
+                <w:b/>
+                <w:bCs/>
+                <w:color w:val="008000"/>
+                <w:sz w:val="18"/>
+                <w:highlight w:val="yellow"/>
+              </w:rPr>
+              <w:t>myvulnerableservice</w:t>
+            </w:r>
+            <w:r>
+              <w:rPr>
+                <w:rFonts w:ascii="Consolas" w:eastAsia="Times New Roman" w:hAnsi="Consolas" w:cs="Courier New"/>
+                <w:b/>
+                <w:bCs/>
+                <w:color w:val="008000"/>
+                <w:sz w:val="18"/>
+                <w:highlight w:val="yellow"/>
+              </w:rPr>
+              <w:t>.MyVulnerableService</w:t>
+            </w:r>
+            <w:proofErr w:type="spellEnd"/>
+            <w:r>
+              <w:rPr>
+                <w:rFonts w:ascii="Consolas" w:eastAsia="Times New Roman" w:hAnsi="Consolas" w:cs="Courier New"/>
+                <w:b/>
+                <w:bCs/>
+                <w:color w:val="008000"/>
+                <w:sz w:val="18"/>
+                <w:highlight w:val="yellow"/>
+              </w:rPr>
+              <w:t>"</w:t>
+            </w:r>
+            <w:r>
+              <w:rPr>
+                <w:rFonts w:ascii="Consolas" w:eastAsia="Times New Roman" w:hAnsi="Consolas" w:cs="Courier New"/>
+                <w:color w:val="000000"/>
+                <w:sz w:val="18"/>
+                <w:highlight w:val="yellow"/>
+              </w:rPr>
+              <w:t>));</w:t>
+            </w:r>
+          </w:p>
+          <w:p>
+            <w:pPr>
+              <w:pStyle w:val="ListParagraph"/>
+              <w:rPr>
+                <w:rFonts w:ascii="Consolas" w:eastAsia="Times New Roman" w:hAnsi="Consolas" w:cs="Courier New"/>
+                <w:color w:val="000000"/>
+                <w:sz w:val="18"/>
+              </w:rPr>
+            </w:pPr>
+            <w:proofErr w:type="spellStart"/>
+            <w:r>
+              <w:rPr>
+                <w:rFonts w:ascii="Consolas" w:eastAsia="Times New Roman" w:hAnsi="Consolas" w:cs="Courier New"/>
+                <w:b/>
+                <w:bCs/>
+                <w:color w:val="000000"/>
+                <w:sz w:val="18"/>
+                <w:highlight w:val="yellow"/>
+              </w:rPr>
+              <w:t>intent</w:t>
+            </w:r>
+            <w:r>
+              <w:rPr>
+                <w:rFonts w:ascii="Consolas" w:eastAsia="Times New Roman" w:hAnsi="Consolas" w:cs="Courier New"/>
+                <w:color w:val="000000"/>
+                <w:sz w:val="18"/>
+                <w:highlight w:val="yellow"/>
+              </w:rPr>
+              <w:t>.putExtra</w:t>
+            </w:r>
+            <w:proofErr w:type="spellEnd"/>
+            <w:r>
+              <w:rPr>
+                <w:rFonts w:ascii="Consolas" w:eastAsia="Times New Roman" w:hAnsi="Consolas" w:cs="Courier New"/>
+                <w:color w:val="000000"/>
+                <w:sz w:val="18"/>
+                <w:highlight w:val="yellow"/>
+              </w:rPr>
+              <w:t>(</w:t>
+            </w:r>
+            <w:r>
+              <w:rPr>
+                <w:rFonts w:ascii="Consolas" w:eastAsia="Times New Roman" w:hAnsi="Consolas" w:cs="Courier New"/>
+                <w:b/>
+                <w:bCs/>
+                <w:color w:val="000000"/>
+                <w:sz w:val="18"/>
+                <w:highlight w:val="yellow"/>
+              </w:rPr>
+              <w:t>"calling a</w:t>
+            </w:r>
+            <w:r>
+              <w:rPr>
+                <w:rFonts w:ascii="Consolas" w:eastAsia="Times New Roman" w:hAnsi="Consolas" w:cs="Courier New"/>
+                <w:b/>
+                <w:bCs/>
+                <w:color w:val="000000"/>
+                <w:sz w:val="18"/>
+                <w:highlight w:val="yellow"/>
+              </w:rPr>
+              <w:t>ctivity"</w:t>
+            </w:r>
+            <w:r>
+              <w:rPr>
+                <w:rFonts w:ascii="Consolas" w:eastAsia="Times New Roman" w:hAnsi="Consolas" w:cs="Courier New"/>
+                <w:color w:val="000000"/>
+                <w:sz w:val="18"/>
+                <w:highlight w:val="yellow"/>
+              </w:rPr>
+              <w:t>,</w:t>
+            </w:r>
+            <w:r>
+              <w:rPr>
+                <w:rFonts w:ascii="Consolas" w:eastAsia="Times New Roman" w:hAnsi="Consolas" w:cs="Courier New"/>
+                <w:b/>
+                <w:bCs/>
+                <w:color w:val="000000"/>
+                <w:sz w:val="18"/>
+                <w:highlight w:val="yellow"/>
+              </w:rPr>
+              <w:t>"</w:t>
+            </w:r>
+            <w:proofErr w:type="spellStart"/>
+            <w:r>
+              <w:rPr>
+                <w:rFonts w:ascii="Consolas" w:eastAsia="Times New Roman" w:hAnsi="Consolas" w:cs="Courier New"/>
+                <w:b/>
+                <w:bCs/>
+                <w:color w:val="000000"/>
+                <w:sz w:val="18"/>
+                <w:highlight w:val="yellow"/>
+              </w:rPr>
+              <w:t>MyAuthorized</w:t>
+            </w:r>
+            <w:r>
+              <w:rPr>
+                <w:rFonts w:ascii="Consolas" w:eastAsia="Times New Roman" w:hAnsi="Consolas" w:cs="Courier New"/>
+                <w:b/>
+                <w:bCs/>
+                <w:color w:val="000000"/>
+                <w:sz w:val="18"/>
+                <w:highlight w:val="yellow"/>
+              </w:rPr>
+              <w:t>App</w:t>
+            </w:r>
+            <w:proofErr w:type="spellEnd"/>
+            <w:r>
+              <w:rPr>
+                <w:rFonts w:ascii="Consolas" w:eastAsia="Times New Roman" w:hAnsi="Consolas" w:cs="Courier New"/>
+                <w:b/>
+                <w:bCs/>
+                <w:color w:val="000000"/>
+                <w:sz w:val="18"/>
+                <w:highlight w:val="yellow"/>
+              </w:rPr>
+              <w:t>"</w:t>
+            </w:r>
+            <w:r>
+              <w:rPr>
+                <w:rFonts w:ascii="Consolas" w:eastAsia="Times New Roman" w:hAnsi="Consolas" w:cs="Courier New"/>
+                <w:color w:val="000000"/>
+                <w:sz w:val="18"/>
+                <w:highlight w:val="yellow"/>
+              </w:rPr>
+              <w:t>);</w:t>
+            </w:r>
+            <w:r>
+              <w:rPr>
+                <w:rFonts w:ascii="Consolas" w:eastAsia="Times New Roman" w:hAnsi="Consolas" w:cs="Courier New"/>
+                <w:color w:val="000000"/>
+                <w:sz w:val="18"/>
+              </w:rPr>
+              <w:br/>
+              <w:t>}</w:t>
+            </w:r>
+          </w:p>
+        </w:tc>
+      </w:tr>
+    </w:tbl>
+    <w:p>
+      <w:pPr>
+        <w:pStyle w:val="ListParagraph"/>
+        <w:rPr>
+          <w:rFonts w:ascii="Cambria" w:hAnsi="Cambria"/>
+          <w:sz w:val="28"/>
+        </w:rPr>
+      </w:pPr>
+    </w:p>
+    <w:p>
+      <w:pPr>
+        <w:pStyle w:val="ListParagraph"/>
+        <w:numPr>
+          <w:ilvl w:val="0"/>
+          <w:numId w:val="4"/>
+        </w:numPr>
+        <w:rPr>
+          <w:rFonts w:ascii="Cambria" w:hAnsi="Cambria"/>
+        </w:rPr>
+      </w:pPr>
+      <w:r>
+        <w:rPr>
+          <w:rFonts w:ascii="Cambria" w:hAnsi="Cambria"/>
+        </w:rPr>
+        <w:t xml:space="preserve">Let’s change the Service to accept requests to bind only from this authorized app. Make the following changes to </w:t>
+      </w:r>
+      <w:proofErr w:type="spellStart"/>
+      <w:r>
+        <w:rPr>
+          <w:rFonts w:ascii="Cambria" w:hAnsi="Cambria"/>
+        </w:rPr>
+        <w:t>onBind</w:t>
+      </w:r>
+      <w:proofErr w:type="spellEnd"/>
+      <w:r>
+        <w:rPr>
+          <w:rFonts w:ascii="Cambria" w:hAnsi="Cambria"/>
+        </w:rPr>
+        <w:t xml:space="preserve">() method of the MyVulnerableService.java file in the </w:t>
+      </w:r>
+      <w:proofErr w:type="spellStart"/>
+      <w:r>
+        <w:rPr>
+          <w:rFonts w:ascii="Cambria" w:hAnsi="Cambria"/>
+        </w:rPr>
+        <w:t>MyVulnerableServiceApp</w:t>
+      </w:r>
+      <w:proofErr w:type="spellEnd"/>
+      <w:r>
+        <w:rPr>
+          <w:rFonts w:ascii="Cambria" w:hAnsi="Cambria"/>
+        </w:rPr>
+        <w:t xml:space="preserve"> project.</w:t>
+      </w:r>
+    </w:p>
+    <w:tbl>
+      <w:tblPr>
+        <w:tblStyle w:val="TableGrid"/>
+        <w:tblW w:w="0" w:type="auto"/>
+        <w:tblInd w:w="720" w:type="dxa"/>
+        <w:tblLook w:val="04A0" w:firstRow="1" w:lastRow="0" w:firstColumn="1" w:lastColumn="0" w:noHBand="0" w:noVBand="1"/>
+      </w:tblPr>
+      <w:tblGrid>
+        <w:gridCol w:w="8630"/>
+      </w:tblGrid>
+      <w:tr>
+        <w:tc>
+          <w:tcPr>
+            <w:tcW w:w="9350" w:type="dxa"/>
+          </w:tcPr>
+          <w:p>
+            <w:pPr>
+              <w:pStyle w:val="HTMLPreformatted"/>
+              <w:shd w:val="clear" w:color="auto" w:fill="FFFFFF"/>
+              <w:rPr>
+                <w:rFonts w:ascii="Consolas" w:hAnsi="Consolas"/>
+                <w:color w:val="000000"/>
+                <w:sz w:val="18"/>
+                <w:szCs w:val="22"/>
+              </w:rPr>
+            </w:pPr>
+            <w:r>
+              <w:rPr>
+                <w:rFonts w:ascii="Consolas" w:hAnsi="Consolas"/>
+                <w:color w:val="808000"/>
+                <w:sz w:val="18"/>
+                <w:szCs w:val="22"/>
+              </w:rPr>
+              <w:t>@Nullable</w:t>
+            </w:r>
+            <w:r>
+              <w:rPr>
+                <w:rFonts w:ascii="Consolas" w:hAnsi="Consolas"/>
+                <w:color w:val="808000"/>
+                <w:sz w:val="18"/>
+                <w:szCs w:val="22"/>
+              </w:rPr>
+              <w:br/>
+              <w:t>@Override</w:t>
+            </w:r>
+            <w:r>
+              <w:rPr>
+                <w:rFonts w:ascii="Consolas" w:hAnsi="Consolas"/>
+                <w:color w:val="808000"/>
+                <w:sz w:val="18"/>
+                <w:szCs w:val="22"/>
+              </w:rPr>
+              <w:br/>
+            </w:r>
+            <w:r>
+              <w:rPr>
+                <w:rFonts w:ascii="Consolas" w:hAnsi="Consolas"/>
+                <w:b/>
+                <w:bCs/>
+                <w:color w:val="000080"/>
+                <w:sz w:val="18"/>
+                <w:szCs w:val="22"/>
+              </w:rPr>
+              <w:t xml:space="preserve">public </w:t>
+            </w:r>
+            <w:proofErr w:type="spellStart"/>
+            <w:r>
+              <w:rPr>
+                <w:rFonts w:ascii="Consolas" w:hAnsi="Consolas"/>
+                <w:color w:val="000000"/>
+                <w:sz w:val="18"/>
+                <w:szCs w:val="22"/>
+              </w:rPr>
+              <w:t>IBinder</w:t>
+            </w:r>
+            <w:proofErr w:type="spellEnd"/>
+            <w:r>
+              <w:rPr>
+                <w:rFonts w:ascii="Consolas" w:hAnsi="Consolas"/>
+                <w:color w:val="000000"/>
+                <w:sz w:val="18"/>
+                <w:szCs w:val="22"/>
+              </w:rPr>
+              <w:t xml:space="preserve"> </w:t>
+            </w:r>
+            <w:proofErr w:type="spellStart"/>
+            <w:r>
+              <w:rPr>
+                <w:rFonts w:ascii="Consolas" w:hAnsi="Consolas"/>
+                <w:color w:val="000000"/>
+                <w:sz w:val="18"/>
+                <w:szCs w:val="22"/>
+              </w:rPr>
+              <w:t>onBind</w:t>
+            </w:r>
+            <w:proofErr w:type="spellEnd"/>
+            <w:r>
+              <w:rPr>
+                <w:rFonts w:ascii="Consolas" w:hAnsi="Consolas"/>
+                <w:color w:val="000000"/>
+                <w:sz w:val="18"/>
+                <w:szCs w:val="22"/>
+              </w:rPr>
+              <w:t>(Intent intent) {</w:t>
+            </w:r>
+            <w:r>
+              <w:rPr>
+                <w:rFonts w:ascii="Consolas" w:hAnsi="Consolas"/>
+                <w:color w:val="000000"/>
+                <w:sz w:val="18"/>
+                <w:szCs w:val="22"/>
+              </w:rPr>
+              <w:br/>
+            </w:r>
+            <w:r>
+              <w:rPr>
+                <w:rFonts w:ascii="Consolas" w:hAnsi="Consolas"/>
+                <w:color w:val="000000"/>
+                <w:sz w:val="18"/>
+                <w:szCs w:val="22"/>
+              </w:rPr>
+              <w:br/>
+              <w:t xml:space="preserve">    String </w:t>
+            </w:r>
+            <w:proofErr w:type="spellStart"/>
+            <w:r>
+              <w:rPr>
+                <w:rFonts w:ascii="Consolas" w:hAnsi="Consolas"/>
+                <w:color w:val="000000"/>
+                <w:sz w:val="18"/>
+                <w:szCs w:val="22"/>
+              </w:rPr>
+              <w:t>callingActivity</w:t>
+            </w:r>
+            <w:proofErr w:type="spellEnd"/>
+            <w:r>
+              <w:rPr>
+                <w:rFonts w:ascii="Consolas" w:hAnsi="Consolas"/>
+                <w:color w:val="000000"/>
+                <w:sz w:val="18"/>
+                <w:szCs w:val="22"/>
+              </w:rPr>
+              <w:t xml:space="preserve"> = </w:t>
+            </w:r>
+            <w:proofErr w:type="spellStart"/>
+            <w:r>
+              <w:rPr>
+                <w:rFonts w:ascii="Consolas" w:hAnsi="Consolas"/>
+                <w:color w:val="000000"/>
+                <w:sz w:val="18"/>
+                <w:szCs w:val="22"/>
+              </w:rPr>
+              <w:t>intent.getStringExtra</w:t>
+            </w:r>
+            <w:proofErr w:type="spellEnd"/>
+            <w:r>
+              <w:rPr>
+                <w:rFonts w:ascii="Consolas" w:hAnsi="Consolas"/>
+                <w:color w:val="000000"/>
+                <w:sz w:val="18"/>
+                <w:szCs w:val="22"/>
+              </w:rPr>
+              <w:t>(</w:t>
+            </w:r>
+            <w:r>
+              <w:rPr>
+                <w:rFonts w:ascii="Consolas" w:hAnsi="Consolas"/>
+                <w:b/>
+                <w:bCs/>
+                <w:color w:val="008000"/>
+                <w:sz w:val="18"/>
+                <w:szCs w:val="22"/>
+              </w:rPr>
+              <w:t>"c</w:t>
+            </w:r>
+            <w:r>
+              <w:rPr>
+                <w:rFonts w:ascii="Consolas" w:hAnsi="Consolas"/>
+                <w:b/>
+                <w:bCs/>
+                <w:color w:val="008000"/>
+                <w:sz w:val="18"/>
+                <w:szCs w:val="22"/>
+              </w:rPr>
+              <w:t xml:space="preserve">alling </w:t>
+            </w:r>
+            <w:r>
+              <w:rPr>
+                <w:rFonts w:ascii="Consolas" w:hAnsi="Consolas"/>
+                <w:b/>
+                <w:bCs/>
+                <w:color w:val="008000"/>
+                <w:sz w:val="18"/>
+                <w:szCs w:val="22"/>
+              </w:rPr>
+              <w:t>a</w:t>
+            </w:r>
+            <w:r>
+              <w:rPr>
+                <w:rFonts w:ascii="Consolas" w:hAnsi="Consolas"/>
+                <w:b/>
+                <w:bCs/>
+                <w:color w:val="008000"/>
+                <w:sz w:val="18"/>
+                <w:szCs w:val="22"/>
+              </w:rPr>
+              <w:t>ctivity"</w:t>
+            </w:r>
+            <w:r>
+              <w:rPr>
+                <w:rFonts w:ascii="Consolas" w:hAnsi="Consolas"/>
+                <w:color w:val="000000"/>
+                <w:sz w:val="18"/>
+                <w:szCs w:val="22"/>
+              </w:rPr>
+              <w:t>);</w:t>
+            </w:r>
+            <w:r>
+              <w:rPr>
+                <w:rFonts w:ascii="Consolas" w:hAnsi="Consolas"/>
+                <w:color w:val="000000"/>
+                <w:sz w:val="18"/>
+                <w:szCs w:val="22"/>
+              </w:rPr>
+              <w:br/>
+              <w:t xml:space="preserve">    </w:t>
+            </w:r>
+            <w:r>
+              <w:rPr>
+                <w:rFonts w:ascii="Consolas" w:hAnsi="Consolas"/>
+                <w:b/>
+                <w:bCs/>
+                <w:color w:val="000080"/>
+                <w:sz w:val="18"/>
+                <w:szCs w:val="22"/>
+              </w:rPr>
+              <w:t>if</w:t>
+            </w:r>
+            <w:r>
+              <w:rPr>
+                <w:rFonts w:ascii="Consolas" w:hAnsi="Consolas"/>
+                <w:color w:val="000000"/>
+                <w:sz w:val="18"/>
+                <w:szCs w:val="22"/>
+              </w:rPr>
+              <w:t>(</w:t>
+            </w:r>
+            <w:proofErr w:type="spellStart"/>
+            <w:r>
+              <w:rPr>
+                <w:rFonts w:ascii="Consolas" w:hAnsi="Consolas"/>
+                <w:color w:val="000000"/>
+                <w:sz w:val="18"/>
+                <w:szCs w:val="22"/>
+                <w:shd w:val="clear" w:color="auto" w:fill="E4E4FF"/>
+              </w:rPr>
+              <w:t>callingActivity</w:t>
+            </w:r>
+            <w:proofErr w:type="spellEnd"/>
+            <w:r>
+              <w:rPr>
+                <w:rFonts w:ascii="Consolas" w:hAnsi="Consolas"/>
+                <w:color w:val="000000"/>
+                <w:sz w:val="18"/>
+                <w:szCs w:val="22"/>
+              </w:rPr>
+              <w:t xml:space="preserve"> != </w:t>
+            </w:r>
+            <w:r>
+              <w:rPr>
+                <w:rFonts w:ascii="Consolas" w:hAnsi="Consolas"/>
+                <w:b/>
+                <w:bCs/>
+                <w:color w:val="000080"/>
+                <w:sz w:val="18"/>
+                <w:szCs w:val="22"/>
+              </w:rPr>
+              <w:t xml:space="preserve">null </w:t>
+            </w:r>
+            <w:r>
+              <w:rPr>
+                <w:rFonts w:ascii="Consolas" w:hAnsi="Consolas"/>
+                <w:color w:val="000000"/>
+                <w:sz w:val="18"/>
+                <w:szCs w:val="22"/>
+              </w:rPr>
+              <w:t xml:space="preserve">&amp;&amp; </w:t>
+            </w:r>
+            <w:proofErr w:type="spellStart"/>
+            <w:r>
+              <w:rPr>
+                <w:rFonts w:ascii="Consolas" w:hAnsi="Consolas"/>
+                <w:color w:val="000000"/>
+                <w:sz w:val="18"/>
+                <w:szCs w:val="22"/>
+              </w:rPr>
+              <w:t>callingActivity.equals</w:t>
+            </w:r>
+            <w:proofErr w:type="spellEnd"/>
+            <w:r>
+              <w:rPr>
+                <w:rFonts w:ascii="Consolas" w:hAnsi="Consolas"/>
+                <w:color w:val="000000"/>
+                <w:sz w:val="18"/>
+                <w:szCs w:val="22"/>
+              </w:rPr>
+              <w:t>(</w:t>
+            </w:r>
+            <w:r>
+              <w:rPr>
+                <w:rFonts w:ascii="Consolas" w:hAnsi="Consolas"/>
+                <w:b/>
+                <w:bCs/>
+                <w:color w:val="008000"/>
+                <w:sz w:val="18"/>
+                <w:szCs w:val="22"/>
+              </w:rPr>
+              <w:t>"</w:t>
+            </w:r>
+            <w:proofErr w:type="spellStart"/>
+            <w:r>
+              <w:rPr>
+                <w:rFonts w:ascii="Consolas" w:hAnsi="Consolas"/>
+                <w:b/>
+                <w:bCs/>
+                <w:color w:val="008000"/>
+                <w:sz w:val="18"/>
+                <w:szCs w:val="22"/>
+              </w:rPr>
+              <w:t>MyAuthorizedApp</w:t>
+            </w:r>
+            <w:proofErr w:type="spellEnd"/>
+            <w:r>
+              <w:rPr>
+                <w:rFonts w:ascii="Consolas" w:hAnsi="Consolas"/>
+                <w:b/>
+                <w:bCs/>
+                <w:color w:val="008000"/>
+                <w:sz w:val="18"/>
+                <w:szCs w:val="22"/>
+              </w:rPr>
+              <w:t>"</w:t>
+            </w:r>
+            <w:r>
+              <w:rPr>
+                <w:rFonts w:ascii="Consolas" w:hAnsi="Consolas"/>
+                <w:color w:val="000000"/>
+                <w:sz w:val="18"/>
+                <w:szCs w:val="22"/>
+              </w:rPr>
+              <w:t>)){</w:t>
+            </w:r>
+          </w:p>
+          <w:p>
+            <w:pPr>
+              <w:pStyle w:val="HTMLPreformatted"/>
+              <w:shd w:val="clear" w:color="auto" w:fill="FFFFFF"/>
+              <w:ind w:left="720"/>
+              <w:rPr>
+                <w:rFonts w:ascii="Consolas" w:hAnsi="Consolas"/>
+                <w:color w:val="000000"/>
+                <w:sz w:val="18"/>
+                <w:szCs w:val="22"/>
+              </w:rPr>
+            </w:pPr>
+            <w:r>
+              <w:rPr>
+                <w:rFonts w:ascii="Consolas" w:hAnsi="Consolas"/>
+                <w:color w:val="000000"/>
+                <w:sz w:val="18"/>
+                <w:szCs w:val="22"/>
+              </w:rPr>
+              <w:t xml:space="preserve">        //we return the binder to a client</w:t>
+            </w:r>
+            <w:r>
+              <w:rPr>
+                <w:rFonts w:ascii="Consolas" w:hAnsi="Consolas"/>
+                <w:color w:val="000000"/>
+                <w:sz w:val="18"/>
+                <w:szCs w:val="22"/>
+              </w:rPr>
+              <w:t xml:space="preserve"> we</w:t>
+            </w:r>
+            <w:r>
+              <w:rPr>
+                <w:rFonts w:ascii="Consolas" w:hAnsi="Consolas"/>
+                <w:color w:val="000000"/>
+                <w:sz w:val="18"/>
+                <w:szCs w:val="22"/>
+              </w:rPr>
+              <w:t xml:space="preserve"> authorize</w:t>
+            </w:r>
+            <w:r>
+              <w:rPr>
+                <w:rFonts w:ascii="Consolas" w:hAnsi="Consolas"/>
+                <w:color w:val="000000"/>
+                <w:sz w:val="18"/>
+                <w:szCs w:val="22"/>
+              </w:rPr>
+              <w:br/>
+              <w:t xml:space="preserve">        </w:t>
+            </w:r>
+            <w:r>
+              <w:rPr>
+                <w:rFonts w:ascii="Consolas" w:hAnsi="Consolas"/>
+                <w:b/>
+                <w:bCs/>
+                <w:color w:val="000080"/>
+                <w:sz w:val="18"/>
+                <w:szCs w:val="22"/>
+              </w:rPr>
+              <w:t xml:space="preserve">return </w:t>
+            </w:r>
+            <w:proofErr w:type="spellStart"/>
+            <w:r>
+              <w:rPr>
+                <w:rFonts w:ascii="Consolas" w:hAnsi="Consolas"/>
+                <w:b/>
+                <w:bCs/>
+                <w:color w:val="660E7A"/>
+                <w:sz w:val="18"/>
+                <w:szCs w:val="22"/>
+              </w:rPr>
+              <w:t>messenger</w:t>
+            </w:r>
+            <w:r>
+              <w:rPr>
+                <w:rFonts w:ascii="Consolas" w:hAnsi="Consolas"/>
+                <w:color w:val="000000"/>
+                <w:sz w:val="18"/>
+                <w:szCs w:val="22"/>
+              </w:rPr>
+              <w:t>.getBinder</w:t>
+            </w:r>
+            <w:proofErr w:type="spellEnd"/>
+            <w:r>
+              <w:rPr>
+                <w:rFonts w:ascii="Consolas" w:hAnsi="Consolas"/>
+                <w:color w:val="000000"/>
+                <w:sz w:val="18"/>
+                <w:szCs w:val="22"/>
+              </w:rPr>
+              <w:t>();</w:t>
+            </w:r>
+            <w:r>
+              <w:rPr>
+                <w:rFonts w:ascii="Consolas" w:hAnsi="Consolas"/>
+                <w:color w:val="000000"/>
+                <w:sz w:val="18"/>
+                <w:szCs w:val="22"/>
+              </w:rPr>
+              <w:br/>
+              <w:t xml:space="preserve">    }</w:t>
+            </w:r>
+            <w:r>
+              <w:rPr>
+                <w:rFonts w:ascii="Consolas" w:hAnsi="Consolas"/>
+                <w:b/>
+                <w:bCs/>
+                <w:color w:val="000080"/>
+                <w:sz w:val="18"/>
+                <w:szCs w:val="22"/>
+              </w:rPr>
+              <w:t>else</w:t>
+            </w:r>
+            <w:r>
+              <w:rPr>
+                <w:rFonts w:ascii="Consolas" w:hAnsi="Consolas"/>
+                <w:color w:val="000000"/>
+                <w:sz w:val="18"/>
+                <w:szCs w:val="22"/>
+              </w:rPr>
+              <w:t>{</w:t>
+            </w:r>
+            <w:r>
+              <w:rPr>
+                <w:rFonts w:ascii="Consolas" w:hAnsi="Consolas"/>
+                <w:color w:val="000000"/>
+                <w:sz w:val="18"/>
+                <w:szCs w:val="22"/>
+              </w:rPr>
+              <w:br/>
+              <w:t xml:space="preserve">        </w:t>
+            </w:r>
+            <w:r>
+              <w:rPr>
+                <w:rFonts w:ascii="Consolas" w:hAnsi="Consolas"/>
+                <w:b/>
+                <w:bCs/>
+                <w:color w:val="000080"/>
+                <w:sz w:val="18"/>
+                <w:szCs w:val="22"/>
+              </w:rPr>
+              <w:t xml:space="preserve">throw new </w:t>
+            </w:r>
+            <w:proofErr w:type="spellStart"/>
+            <w:r>
+              <w:rPr>
+                <w:rFonts w:ascii="Consolas" w:hAnsi="Consolas"/>
+                <w:color w:val="000000"/>
+                <w:sz w:val="18"/>
+                <w:szCs w:val="22"/>
+              </w:rPr>
+              <w:t>SecurityException</w:t>
+            </w:r>
+            <w:proofErr w:type="spellEnd"/>
+            <w:r>
+              <w:rPr>
+                <w:rFonts w:ascii="Consolas" w:hAnsi="Consolas"/>
+                <w:color w:val="000000"/>
+                <w:sz w:val="18"/>
+                <w:szCs w:val="22"/>
+              </w:rPr>
+              <w:t>(</w:t>
+            </w:r>
+            <w:r>
+              <w:rPr>
+                <w:rFonts w:ascii="Consolas" w:hAnsi="Consolas"/>
+                <w:b/>
+                <w:bCs/>
+                <w:color w:val="008000"/>
+                <w:sz w:val="18"/>
+                <w:szCs w:val="22"/>
+              </w:rPr>
+              <w:t>"You are not allowed to consume this service"</w:t>
+            </w:r>
+            <w:r>
+              <w:rPr>
+                <w:rFonts w:ascii="Consolas" w:hAnsi="Consolas"/>
+                <w:color w:val="000000"/>
+                <w:sz w:val="18"/>
+                <w:szCs w:val="22"/>
+              </w:rPr>
+              <w:t>);</w:t>
+            </w:r>
+            <w:r>
+              <w:rPr>
+                <w:rFonts w:ascii="Consolas" w:hAnsi="Consolas"/>
+                <w:color w:val="000000"/>
+                <w:sz w:val="18"/>
+                <w:szCs w:val="22"/>
+              </w:rPr>
+              <w:br/>
+              <w:t xml:space="preserve">    }</w:t>
+            </w:r>
+            <w:r>
+              <w:rPr>
+                <w:rFonts w:ascii="Consolas" w:hAnsi="Consolas"/>
+                <w:color w:val="000000"/>
+                <w:sz w:val="18"/>
+                <w:szCs w:val="22"/>
+              </w:rPr>
+              <w:br/>
+              <w:t>}</w:t>
+            </w:r>
+          </w:p>
+        </w:tc>
+      </w:tr>
+    </w:tbl>
+    <w:p>
+      <w:pPr>
+        <w:pStyle w:val="ListParagraph"/>
+        <w:rPr>
+          <w:rFonts w:ascii="Cambria" w:hAnsi="Cambria"/>
+        </w:rPr>
+      </w:pPr>
+    </w:p>
+    <w:p>
+      <w:pPr>
+        <w:pStyle w:val="ListParagraph"/>
+        <w:rPr>
+          <w:rFonts w:ascii="Cambria" w:hAnsi="Cambria"/>
+        </w:rPr>
+      </w:pPr>
+      <w:r>
+        <w:rPr>
+          <w:rFonts w:ascii="Cambria" w:hAnsi="Cambria"/>
+        </w:rPr>
+        <w:t>On</w:t>
+      </w:r>
+      <w:r>
+        <w:rPr>
+          <w:rFonts w:ascii="Cambria" w:hAnsi="Cambria"/>
+        </w:rPr>
+        <w:t xml:space="preserve"> test</w:t>
+      </w:r>
+      <w:r>
+        <w:rPr>
+          <w:rFonts w:ascii="Cambria" w:hAnsi="Cambria"/>
+        </w:rPr>
+        <w:t>ing</w:t>
+      </w:r>
+      <w:r>
+        <w:rPr>
+          <w:rFonts w:ascii="Cambria" w:hAnsi="Cambria"/>
+        </w:rPr>
+        <w:t xml:space="preserve"> an app that</w:t>
+      </w:r>
+      <w:r>
+        <w:rPr>
+          <w:rFonts w:ascii="Cambria" w:hAnsi="Cambria"/>
+        </w:rPr>
+        <w:t xml:space="preserve"> tries binding to this service </w:t>
+      </w:r>
+      <w:r>
+        <w:rPr>
+          <w:rFonts w:ascii="Cambria" w:hAnsi="Cambria"/>
+        </w:rPr>
+        <w:t>with just the explicit intent, this is what you shall see.</w:t>
+      </w:r>
+      <w:r>
+        <w:rPr>
+          <w:rFonts w:ascii="Cambria" w:hAnsi="Cambria"/>
+        </w:rPr>
+        <w:t xml:space="preserve"> Start the service that has the updated code in the </w:t>
+      </w:r>
+      <w:proofErr w:type="spellStart"/>
+      <w:r>
+        <w:rPr>
+          <w:rFonts w:ascii="Cambria" w:hAnsi="Cambria"/>
+        </w:rPr>
+        <w:t>onBind</w:t>
+      </w:r>
+      <w:proofErr w:type="spellEnd"/>
+      <w:r>
+        <w:rPr>
+          <w:rFonts w:ascii="Cambria" w:hAnsi="Cambria"/>
+        </w:rPr>
+        <w:t>() method.</w:t>
+      </w:r>
+    </w:p>
+    <w:p>
+      <w:pPr>
+        <w:pStyle w:val="ListParagraph"/>
+        <w:rPr>
+          <w:rFonts w:ascii="Cambria" w:hAnsi="Cambria"/>
+        </w:rPr>
+      </w:pPr>
+      <w:r>
+        <w:rPr>
+          <w:noProof/>
+        </w:rPr>
+        <mc:AlternateContent>
+          <mc:Choice Requires="wps">
+            <w:drawing>
+              <wp:anchor distT="0" distB="0" distL="114300" distR="114300" simplePos="0" relativeHeight="251677696" behindDoc="0" locked="0" layoutInCell="1" allowOverlap="1">
+                <wp:simplePos x="0" y="0"/>
+                <wp:positionH relativeFrom="column">
+                  <wp:posOffset>803031</wp:posOffset>
+                </wp:positionH>
+                <wp:positionV relativeFrom="paragraph">
+                  <wp:posOffset>2461309</wp:posOffset>
+                </wp:positionV>
+                <wp:extent cx="3487615" cy="404446"/>
+                <wp:effectExtent l="0" t="0" r="17780" b="15240"/>
+                <wp:wrapNone/>
+                <wp:docPr id="27" name="Rectangle 27"/>
+                <wp:cNvGraphicFramePr/>
+                <a:graphic xmlns:a="http://schemas.openxmlformats.org/drawingml/2006/main">
+                  <a:graphicData uri="http://schemas.microsoft.com/office/word/2010/wordprocessingShape">
+                    <wps:wsp>
+                      <wps:cNvSpPr/>
+                      <wps:spPr>
+                        <a:xfrm>
+                          <a:off x="0" y="0"/>
+                          <a:ext cx="3487615" cy="404446"/>
+                        </a:xfrm>
+                        <a:prstGeom prst="rect">
+                          <a:avLst/>
+                        </a:prstGeom>
+                        <a:noFill/>
+                        <a:ln w="19050">
+                          <a:solidFill>
+                            <a:srgbClr val="FF0000"/>
+                          </a:solidFill>
+                        </a:ln>
+                      </wps:spPr>
+                      <wps:style>
+                        <a:lnRef idx="2">
+                          <a:schemeClr val="accent1">
+                            <a:shade val="50000"/>
+                          </a:schemeClr>
+                        </a:lnRef>
+                        <a:fillRef idx="1">
+                          <a:schemeClr val="accent1"/>
+                        </a:fillRef>
+                        <a:effectRef idx="0">
+                          <a:schemeClr val="accent1"/>
+                        </a:effectRef>
+                        <a:fontRef idx="minor">
+                          <a:schemeClr val="lt1"/>
+                        </a:fontRef>
+                      </wps:style>
+                      <wps:bodyPr rot="0" spcFirstLastPara="0" vertOverflow="overflow" horzOverflow="overflow" vert="horz" wrap="square" lIns="91440" tIns="45720" rIns="91440" bIns="45720" numCol="1" spcCol="0" rtlCol="0" fromWordArt="0" anchor="ctr" anchorCtr="0" forceAA="0" compatLnSpc="1">
+                        <a:prstTxWarp prst="textNoShape">
+                          <a:avLst/>
+                        </a:prstTxWarp>
+                        <a:noAutofit/>
+                      </wps:bodyPr>
+                    </wps:wsp>
+                  </a:graphicData>
+                </a:graphic>
+              </wp:anchor>
+            </w:drawing>
+          </mc:Choice>
+          <mc:Fallback>
+            <w:pict>
+              <v:rect w14:anchorId="34A153A7" id="Rectangle 27" o:spid="_x0000_s1026" style="position:absolute;margin-left:63.25pt;margin-top:193.8pt;width:274.6pt;height:31.85pt;z-index:251677696;visibility:visible;mso-wrap-style:square;mso-wrap-distance-left:9pt;mso-wrap-distance-top:0;mso-wrap-distance-right:9pt;mso-wrap-distance-bottom:0;mso-position-horizontal:absolute;mso-position-horizontal-relative:text;mso-position-vertical:absolute;mso-position-vertical-relative:text;v-text-anchor:middle" o:gfxdata="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" filled="f" strokecolor="red" strokeweight="1.5pt"/>
+            </w:pict>
+          </mc:Fallback>
+        </mc:AlternateContent>
+      </w:r>
+      <w:r>
+        <w:rPr>
+          <w:noProof/>
+        </w:rPr>
+        <mc:AlternateContent>
+          <mc:Choice Requires="wps">
+            <w:drawing>
+              <wp:anchor distT="0" distB="0" distL="114300" distR="114300" simplePos="0" relativeHeight="251676672" behindDoc="0" locked="0" layoutInCell="1" allowOverlap="1">
+                <wp:simplePos x="0" y="0"/>
+                <wp:positionH relativeFrom="column">
+                  <wp:posOffset>4577862</wp:posOffset>
+                </wp:positionH>
+                <wp:positionV relativeFrom="paragraph">
+                  <wp:posOffset>796632</wp:posOffset>
+                </wp:positionV>
+                <wp:extent cx="1072661" cy="193431"/>
+                <wp:effectExtent l="0" t="0" r="13335" b="16510"/>
+                <wp:wrapNone/>
+                <wp:docPr id="26" name="Rectangle 26"/>
+                <wp:cNvGraphicFramePr/>
+                <a:graphic xmlns:a="http://schemas.openxmlformats.org/drawingml/2006/main">
+                  <a:graphicData uri="http://schemas.microsoft.com/office/word/2010/wordprocessingShape">
+                    <wps:wsp>
+                      <wps:cNvSpPr/>
+                      <wps:spPr>
+                        <a:xfrm>
+                          <a:off x="0" y="0"/>
+                          <a:ext cx="1072661" cy="193431"/>
+                        </a:xfrm>
+                        <a:prstGeom prst="rect">
+                          <a:avLst/>
+                        </a:prstGeom>
+                        <a:noFill/>
+                        <a:ln w="19050">
+                          <a:solidFill>
+                            <a:srgbClr val="FF0000"/>
+                          </a:solidFill>
+                        </a:ln>
+                      </wps:spPr>
+                      <wps:style>
+                        <a:lnRef idx="2">
+                          <a:schemeClr val="accent1">
+                            <a:shade val="50000"/>
+                          </a:schemeClr>
+                        </a:lnRef>
+                        <a:fillRef idx="1">
+                          <a:schemeClr val="accent1"/>
+                        </a:fillRef>
+                        <a:effectRef idx="0">
+                          <a:schemeClr val="accent1"/>
+                        </a:effectRef>
+                        <a:fontRef idx="minor">
+                          <a:schemeClr val="lt1"/>
+                        </a:fontRef>
+                      </wps:style>
+                      <wps:bodyPr rot="0" spcFirstLastPara="0" vertOverflow="overflow" horzOverflow="overflow" vert="horz" wrap="square" lIns="91440" tIns="45720" rIns="91440" bIns="45720" numCol="1" spcCol="0" rtlCol="0" fromWordArt="0" anchor="ctr" anchorCtr="0" forceAA="0" compatLnSpc="1">
+                        <a:prstTxWarp prst="textNoShape">
+                          <a:avLst/>
+                        </a:prstTxWarp>
+                        <a:noAutofit/>
+                      </wps:bodyPr>
+                    </wps:wsp>
+                  </a:graphicData>
+                </a:graphic>
+              </wp:anchor>
+            </w:drawing>
+          </mc:Choice>
+          <mc:Fallback>
+            <w:pict>
+              <v:rect w14:anchorId="38B7DFCF" id="Rectangle 26" o:spid="_x0000_s1026" style="position:absolute;margin-left:360.45pt;margin-top:62.75pt;width:84.45pt;height:15.25pt;z-index:251676672;visibility:visible;mso-wrap-style:square;mso-wrap-distance-left:9pt;mso-wrap-distance-top:0;mso-wrap-distance-right:9pt;mso-wrap-distance-bottom:0;mso-position-horizontal:absolute;mso-position-horizontal-relative:text;mso-position-vertical:absolute;mso-position-vertical-relative:text;v-text-anchor:middle" o:gfxdata="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" filled="f" strokecolor="red" strokeweight="1.5pt"/>
+            </w:pict>
+          </mc:Fallback>
+        </mc:AlternateContent>
+      </w:r>
+      <w:r>
+        <w:rPr>
+          <w:noProof/>
+        </w:rPr>
+        <mc:AlternateContent>
+          <mc:Choice Requires="wps">
+            <w:drawing>
+              <wp:anchor distT="0" distB="0" distL="114300" distR="114300" simplePos="0" relativeHeight="251675648" behindDoc="0" locked="0" layoutInCell="1" allowOverlap="1">
+                <wp:simplePos x="0" y="0"/>
+                <wp:positionH relativeFrom="column">
+                  <wp:posOffset>1647092</wp:posOffset>
+                </wp:positionH>
+                <wp:positionV relativeFrom="paragraph">
+                  <wp:posOffset>937309</wp:posOffset>
+                </wp:positionV>
+                <wp:extent cx="2661139" cy="726831"/>
+                <wp:effectExtent l="0" t="0" r="25400" b="16510"/>
+                <wp:wrapNone/>
+                <wp:docPr id="25" name="Rectangle 25"/>
+                <wp:cNvGraphicFramePr/>
+                <a:graphic xmlns:a="http://schemas.openxmlformats.org/drawingml/2006/main">
+                  <a:graphicData uri="http://schemas.microsoft.com/office/word/2010/wordprocessingShape">
+                    <wps:wsp>
+                      <wps:cNvSpPr/>
+                      <wps:spPr>
+                        <a:xfrm>
+                          <a:off x="0" y="0"/>
+                          <a:ext cx="2661139" cy="726831"/>
+                        </a:xfrm>
+                        <a:prstGeom prst="rect">
+                          <a:avLst/>
+                        </a:prstGeom>
+                        <a:noFill/>
+                        <a:ln w="19050">
+                          <a:solidFill>
+                            <a:srgbClr val="FF0000"/>
+                          </a:solidFill>
+                        </a:ln>
+                      </wps:spPr>
+                      <wps:style>
+                        <a:lnRef idx="2">
+                          <a:schemeClr val="accent1">
+                            <a:shade val="50000"/>
+                          </a:schemeClr>
+                        </a:lnRef>
+                        <a:fillRef idx="1">
+                          <a:schemeClr val="accent1"/>
+                        </a:fillRef>
+                        <a:effectRef idx="0">
+                          <a:schemeClr val="accent1"/>
+                        </a:effectRef>
+                        <a:fontRef idx="minor">
+                          <a:schemeClr val="lt1"/>
+                        </a:fontRef>
+                      </wps:style>
+                      <wps:bodyPr rot="0" spcFirstLastPara="0" vertOverflow="overflow" horzOverflow="overflow" vert="horz" wrap="square" lIns="91440" tIns="45720" rIns="91440" bIns="45720" numCol="1" spcCol="0" rtlCol="0" fromWordArt="0" anchor="ctr" anchorCtr="0" forceAA="0" compatLnSpc="1">
+                        <a:prstTxWarp prst="textNoShape">
+                          <a:avLst/>
+                        </a:prstTxWarp>
+                        <a:noAutofit/>
+                      </wps:bodyPr>
+                    </wps:wsp>
+                  </a:graphicData>
+                </a:graphic>
+              </wp:anchor>
+            </w:drawing>
+          </mc:Choice>
+          <mc:Fallback>
+            <w:pict>
+              <v:rect w14:anchorId="2BF34BF7" id="Rectangle 25" o:spid="_x0000_s1026" style="position:absolute;margin-left:129.7pt;margin-top:73.8pt;width:209.55pt;height:57.25pt;z-index:251675648;visibility:visible;mso-wrap-style:square;mso-wrap-distance-left:9pt;mso-wrap-distance-top:0;mso-wrap-distance-right:9pt;mso-wrap-distance-bottom:0;mso-position-horizontal:absolute;mso-position-horizontal-relative:text;mso-position-vertical:absolute;mso-position-vertical-relative:text;v-text-anchor:middle" o:gfxdata="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" filled="f" strokecolor="red" strokeweight="1.5pt"/>
+            </w:pict>
+          </mc:Fallback>
+        </mc:AlternateContent>
+      </w:r>
+      <w:r>
+        <w:rPr>
+          <w:noProof/>
+        </w:rPr>
+        <w:drawing>
+          <wp:inline distT="0" distB="0" distL="0" distR="0" wp14:anchorId="40BEC496" wp14:editId="09907F12">
+            <wp:extent cx="5943600" cy="3343275"/>
+            <wp:effectExtent l="0" t="0" r="0" b="9525"/>
+            <wp:docPr id="24" name="Picture 24"/>
+            <wp:cNvGraphicFramePr>
+              <a:graphicFrameLocks xmlns:a="http://schemas.openxmlformats.org/drawingml/2006/main" noChangeAspect="1"/>
+            </wp:cNvGraphicFramePr>
+            <a:graphic xmlns:a="http://schemas.openxmlformats.org/drawingml/2006/main">
+              <a:graphicData uri="http://schemas.openxmlformats.org/drawingml/2006/picture">
+                <pic:pic xmlns:pic="http://schemas.openxmlformats.org/drawingml/2006/picture">
+                  <pic:nvPicPr>
+                    <pic:cNvPr id="1" name=""/>
+                    <pic:cNvPicPr/>
+                  </pic:nvPicPr>
+                  <pic:blipFill>
+                    <a:blip r:embed="rId19"/>
+                    <a:stretch>
+                      <a:fillRect/>
+                    </a:stretch>
+                  </pic:blipFill>
+                  <pic:spPr>
+                    <a:xfrm>
+                      <a:off x="0" y="0"/>
+                      <a:ext cx="5943600" cy="3343275"/>
+                    </a:xfrm>
+                    <a:prstGeom prst="rect">
+                      <a:avLst/>
+                    </a:prstGeom>
+                  </pic:spPr>
+                </pic:pic>
+              </a:graphicData>
+            </a:graphic>
+          </wp:inline>
+        </w:drawing>
+      </w:r>
+    </w:p>
+    <w:p>
+      <w:pPr>
+        <w:pStyle w:val="ListParagraph"/>
+        <w:rPr>
+          <w:rFonts w:ascii="Cambria" w:hAnsi="Cambria"/>
+          <w:sz w:val="28"/>
+        </w:rPr>
+      </w:pPr>
+    </w:p>
+    <w:p>
+      <w:pPr>
+        <w:rPr>
+          <w:rFonts w:ascii="Cambria" w:hAnsi="Cambria"/>
+          <w:sz w:val="24"/>
+        </w:rPr>
+      </w:pPr>
+      <w:r>
+        <w:rPr>
+          <w:rFonts w:ascii="Cambria" w:hAnsi="Cambria"/>
+          <w:sz w:val="24"/>
+        </w:rPr>
+        <w:tab/>
+      </w:r>
+    </w:p>
+    <w:p>
+      <w:pPr>
+        <w:rPr>
+          <w:rFonts w:ascii="Cambria" w:hAnsi="Cambria"/>
+          <w:sz w:val="24"/>
+        </w:rPr>
+      </w:pPr>
+    </w:p>
+    <w:p>
+      <w:pPr>
+        <w:rPr>
+          <w:rFonts w:ascii="Cambria" w:hAnsi="Cambria"/>
+          <w:sz w:val="24"/>
+        </w:rPr>
+      </w:pPr>
+      <w:r>
+        <w:rPr>
+          <w:rFonts w:ascii="Cambria" w:hAnsi="Cambria"/>
+          <w:noProof/>
+          <w:sz w:val="24"/>
+        </w:rPr>
+        <w:lastRenderedPageBreak/>
+        <mc:AlternateContent>
+          <mc:Choice Requires="wps">
+            <w:drawing>
+              <wp:anchor distT="0" distB="0" distL="114300" distR="114300" simplePos="0" relativeHeight="251681792" behindDoc="0" locked="0" layoutInCell="1" allowOverlap="1">
+                <wp:simplePos x="0" y="0"/>
+                <wp:positionH relativeFrom="column">
+                  <wp:posOffset>4163060</wp:posOffset>
+                </wp:positionH>
+                <wp:positionV relativeFrom="paragraph">
+                  <wp:posOffset>1946448</wp:posOffset>
+                </wp:positionV>
+                <wp:extent cx="1219084" cy="477982"/>
+                <wp:effectExtent l="19050" t="19050" r="19685" b="17780"/>
+                <wp:wrapNone/>
+                <wp:docPr id="32" name="Rectangle 32"/>
+                <wp:cNvGraphicFramePr/>
+                <a:graphic xmlns:a="http://schemas.openxmlformats.org/drawingml/2006/main">
+                  <a:graphicData uri="http://schemas.microsoft.com/office/word/2010/wordprocessingShape">
+                    <wps:wsp>
+                      <wps:cNvSpPr/>
+                      <wps:spPr>
+                        <a:xfrm>
+                          <a:off x="0" y="0"/>
+                          <a:ext cx="1219084" cy="477982"/>
+                        </a:xfrm>
+                        <a:prstGeom prst="rect">
+                          <a:avLst/>
+                        </a:prstGeom>
+                        <a:noFill/>
+                        <a:ln w="28575">
+                          <a:solidFill>
+                            <a:srgbClr val="FF0000"/>
+                          </a:solidFill>
+                        </a:ln>
+                      </wps:spPr>
+                      <wps:style>
+                        <a:lnRef idx="2">
+                          <a:schemeClr val="accent1">
+                            <a:shade val="50000"/>
+                          </a:schemeClr>
+                        </a:lnRef>
+                        <a:fillRef idx="1">
+                          <a:schemeClr val="accent1"/>
+                        </a:fillRef>
+                        <a:effectRef idx="0">
+                          <a:schemeClr val="accent1"/>
+                        </a:effectRef>
+                        <a:fontRef idx="minor">
+                          <a:schemeClr val="lt1"/>
+                        </a:fontRef>
+                      </wps:style>
+                      <wps:bodyPr rot="0" spcFirstLastPara="0" vertOverflow="overflow" horzOverflow="overflow" vert="horz" wrap="square" lIns="91440" tIns="45720" rIns="91440" bIns="45720" numCol="1" spcCol="0" rtlCol="0" fromWordArt="0" anchor="ctr" anchorCtr="0" forceAA="0" compatLnSpc="1">
+                        <a:prstTxWarp prst="textNoShape">
+                          <a:avLst/>
+                        </a:prstTxWarp>
+                        <a:noAutofit/>
+                      </wps:bodyPr>
+                    </wps:wsp>
+                  </a:graphicData>
+                </a:graphic>
+              </wp:anchor>
+            </w:drawing>
+          </mc:Choice>
+          <mc:Fallback>
+            <w:pict>
+              <v:rect w14:anchorId="078E3C93" id="Rectangle 32" o:spid="_x0000_s1026" style="position:absolute;margin-left:327.8pt;margin-top:153.25pt;width:96pt;height:37.65pt;z-index:251681792;visibility:visible;mso-wrap-style:square;mso-wrap-distance-left:9pt;mso-wrap-distance-top:0;mso-wrap-distance-right:9pt;mso-wrap-distance-bottom:0;mso-position-horizontal:absolute;mso-position-horizontal-relative:text;mso-position-vertical:absolute;mso-position-vertical-relative:text;v-text-anchor:middle" o:gfxdata="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" filled="f" strokecolor="red" strokeweight="2.25pt"/>
+            </w:pict>
+          </mc:Fallback>
+        </mc:AlternateContent>
+      </w:r>
+      <w:r>
+        <w:rPr>
+          <w:rFonts w:ascii="Cambria" w:hAnsi="Cambria"/>
+          <w:noProof/>
+          <w:sz w:val="24"/>
+        </w:rPr>
+        <mc:AlternateContent>
+          <mc:Choice Requires="wps">
+            <w:drawing>
+              <wp:anchor distT="0" distB="0" distL="114300" distR="114300" simplePos="0" relativeHeight="251680768" behindDoc="0" locked="0" layoutInCell="1" allowOverlap="1">
+                <wp:simplePos x="0" y="0"/>
+                <wp:positionH relativeFrom="column">
+                  <wp:posOffset>4177145</wp:posOffset>
+                </wp:positionH>
+                <wp:positionV relativeFrom="paragraph">
+                  <wp:posOffset>1378527</wp:posOffset>
+                </wp:positionV>
+                <wp:extent cx="1205346" cy="256309"/>
+                <wp:effectExtent l="19050" t="19050" r="13970" b="10795"/>
+                <wp:wrapNone/>
+                <wp:docPr id="31" name="Rectangle 31"/>
+                <wp:cNvGraphicFramePr/>
+                <a:graphic xmlns:a="http://schemas.openxmlformats.org/drawingml/2006/main">
+                  <a:graphicData uri="http://schemas.microsoft.com/office/word/2010/wordprocessingShape">
+                    <wps:wsp>
+                      <wps:cNvSpPr/>
+                      <wps:spPr>
+                        <a:xfrm>
+                          <a:off x="0" y="0"/>
+                          <a:ext cx="1205346" cy="256309"/>
+                        </a:xfrm>
+                        <a:prstGeom prst="rect">
+                          <a:avLst/>
+                        </a:prstGeom>
+                        <a:noFill/>
+                        <a:ln w="28575">
+                          <a:solidFill>
+                            <a:srgbClr val="FF0000"/>
+                          </a:solidFill>
+                        </a:ln>
+                      </wps:spPr>
+                      <wps:style>
+                        <a:lnRef idx="2">
+                          <a:schemeClr val="accent1">
+                            <a:shade val="50000"/>
+                          </a:schemeClr>
+                        </a:lnRef>
+                        <a:fillRef idx="1">
+                          <a:schemeClr val="accent1"/>
+                        </a:fillRef>
+                        <a:effectRef idx="0">
+                          <a:schemeClr val="accent1"/>
+                        </a:effectRef>
+                        <a:fontRef idx="minor">
+                          <a:schemeClr val="lt1"/>
+                        </a:fontRef>
+                      </wps:style>
+                      <wps:bodyPr rot="0" spcFirstLastPara="0" vertOverflow="overflow" horzOverflow="overflow" vert="horz" wrap="square" lIns="91440" tIns="45720" rIns="91440" bIns="45720" numCol="1" spcCol="0" rtlCol="0" fromWordArt="0" anchor="ctr" anchorCtr="0" forceAA="0" compatLnSpc="1">
+                        <a:prstTxWarp prst="textNoShape">
+                          <a:avLst/>
+                        </a:prstTxWarp>
+                        <a:noAutofit/>
+                      </wps:bodyPr>
+                    </wps:wsp>
+                  </a:graphicData>
+                </a:graphic>
+              </wp:anchor>
+            </w:drawing>
+          </mc:Choice>
+          <mc:Fallback>
+            <w:pict>
+              <v:rect w14:anchorId="4DC9FD7F" id="Rectangle 31" o:spid="_x0000_s1026" style="position:absolute;margin-left:328.9pt;margin-top:108.55pt;width:94.9pt;height:20.2pt;z-index:251680768;visibility:visible;mso-wrap-style:square;mso-wrap-distance-left:9pt;mso-wrap-distance-top:0;mso-wrap-distance-right:9pt;mso-wrap-distance-bottom:0;mso-position-horizontal:absolute;mso-position-horizontal-relative:text;mso-position-vertical:absolute;mso-position-vertical-relative:text;v-text-anchor:middle" o:gfxdata="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" filled="f" strokecolor="red" strokeweight="2.25pt"/>
+            </w:pict>
+          </mc:Fallback>
+        </mc:AlternateContent>
+      </w:r>
+      <w:r>
+        <w:rPr>
+          <w:rFonts w:ascii="Cambria" w:hAnsi="Cambria"/>
+          <w:sz w:val="24"/>
+        </w:rPr>
+        <w:t>Running the c</w:t>
+      </w:r>
+      <w:r>
+        <w:rPr>
+          <w:rFonts w:ascii="Cambria" w:hAnsi="Cambria"/>
+          <w:sz w:val="24"/>
+        </w:rPr>
+        <w:t xml:space="preserve">lient </w:t>
+      </w:r>
+      <w:r>
+        <w:rPr>
+          <w:rFonts w:ascii="Cambria" w:hAnsi="Cambria"/>
+          <w:sz w:val="24"/>
+        </w:rPr>
+        <w:t xml:space="preserve">app </w:t>
+      </w:r>
+      <w:r>
+        <w:rPr>
+          <w:rFonts w:ascii="Cambria" w:hAnsi="Cambria"/>
+          <w:sz w:val="24"/>
+        </w:rPr>
+        <w:t xml:space="preserve">that has the explicit intent </w:t>
+      </w:r>
+      <w:r>
+        <w:rPr>
+          <w:rFonts w:ascii="Cambria" w:hAnsi="Cambria"/>
+          <w:sz w:val="24"/>
+        </w:rPr>
+        <w:t>(</w:t>
+      </w:r>
+      <w:r>
+        <w:rPr>
+          <w:rFonts w:ascii="Cambria" w:hAnsi="Cambria"/>
+          <w:sz w:val="24"/>
+        </w:rPr>
+        <w:t>without additional parameters</w:t>
+      </w:r>
+      <w:r>
+        <w:rPr>
+          <w:rFonts w:ascii="Cambria" w:hAnsi="Cambria"/>
+          <w:sz w:val="24"/>
+        </w:rPr>
+        <w:t>)</w:t>
+      </w:r>
+      <w:r>
+        <w:rPr>
+          <w:rFonts w:ascii="Cambria" w:hAnsi="Cambria"/>
+          <w:sz w:val="24"/>
+        </w:rPr>
+        <w:t>.</w:t>
+      </w:r>
+      <w:r>
+        <w:rPr>
+          <w:rFonts w:ascii="Cambria" w:hAnsi="Cambria"/>
+          <w:sz w:val="24"/>
+        </w:rPr>
+        <w:t xml:space="preserve"> Trying to bind to the service will cause the service app to crash and throw an exception.</w:t>
+      </w:r>
+    </w:p>
+    <w:p>
+      <w:pPr>
+        <w:rPr>
+          <w:rFonts w:ascii="Cambria" w:hAnsi="Cambria"/>
+          <w:sz w:val="24"/>
+        </w:rPr>
+      </w:pPr>
+      <w:r>
+        <w:rPr>
+          <w:noProof/>
+        </w:rPr>
+        <w:drawing>
+          <wp:anchor distT="0" distB="0" distL="114300" distR="114300" simplePos="0" relativeHeight="251679744" behindDoc="0" locked="0" layoutInCell="1" allowOverlap="1">
+            <wp:simplePos x="0" y="0"/>
+            <wp:positionH relativeFrom="column">
+              <wp:posOffset>-396240</wp:posOffset>
+            </wp:positionH>
+            <wp:positionV relativeFrom="paragraph">
+              <wp:posOffset>0</wp:posOffset>
+            </wp:positionV>
+            <wp:extent cx="6588760" cy="3705860"/>
+            <wp:effectExtent l="0" t="0" r="2540" b="8890"/>
+            <wp:wrapSquare wrapText="bothSides"/>
+            <wp:docPr id="29" name="Picture 29"/>
+            <wp:cNvGraphicFramePr>
+              <a:graphicFrameLocks xmlns:a="http://schemas.openxmlformats.org/drawingml/2006/main" noChangeAspect="1"/>
+            </wp:cNvGraphicFramePr>
+            <a:graphic xmlns:a="http://schemas.openxmlformats.org/drawingml/2006/main">
+              <a:graphicData uri="http://schemas.openxmlformats.org/drawingml/2006/picture">
+                <pic:pic xmlns:pic="http://schemas.openxmlformats.org/drawingml/2006/picture">
+                  <pic:nvPicPr>
+                    <pic:cNvPr id="1" name=""/>
+                    <pic:cNvPicPr/>
+                  </pic:nvPicPr>
+                  <pic:blipFill>
+                    <a:blip r:embed="rId20" cstate="print">
+                      <a:extLst>
+                        <a:ext uri="{28A0092B-C50C-407E-A947-70E740481C1C}">
+                          <a14:useLocalDpi xmlns:a14="http://schemas.microsoft.com/office/drawing/2010/main" val="0"/>
+                        </a:ext>
+                      </a:extLst>
+                    </a:blip>
+                    <a:stretch>
+                      <a:fillRect/>
+                    </a:stretch>
+                  </pic:blipFill>
+                  <pic:spPr>
+                    <a:xfrm>
+                      <a:off x="0" y="0"/>
+                      <a:ext cx="6588760" cy="3705860"/>
+                    </a:xfrm>
+                    <a:prstGeom prst="rect">
+                      <a:avLst/>
+                    </a:prstGeom>
+                  </pic:spPr>
+                </pic:pic>
+              </a:graphicData>
+            </a:graphic>
+            <wp14:sizeRelH relativeFrom="margin">
+              <wp14:pctWidth>0</wp14:pctWidth>
+            </wp14:sizeRelH>
+            <wp14:sizeRelV relativeFrom="margin">
+              <wp14:pctHeight>0</wp14:pctHeight>
+            </wp14:sizeRelV>
+          </wp:anchor>
+        </w:drawing>
+      </w:r>
+    </w:p>
+    <w:p>
+      <w:pPr>
+        <w:rPr>
+          <w:rFonts w:ascii="Cambria" w:hAnsi="Cambria"/>
+          <w:sz w:val="24"/>
+        </w:rPr>
+      </w:pPr>
+    </w:p>
+    <w:p>
+      <w:pPr>
+        <w:rPr>
+          <w:rFonts w:ascii="Cambria" w:hAnsi="Cambria"/>
+          <w:sz w:val="24"/>
+        </w:rPr>
+      </w:pPr>
+    </w:p>
+    <w:p>
+      <w:pPr>
+        <w:rPr>
+          <w:rFonts w:ascii="Cambria" w:hAnsi="Cambria"/>
+          <w:sz w:val="24"/>
+        </w:rPr>
+      </w:pPr>
+    </w:p>
+    <w:p>
+      <w:pPr>
+        <w:rPr>
+          <w:rFonts w:ascii="Cambria" w:hAnsi="Cambria"/>
+          <w:sz w:val="24"/>
+        </w:rPr>
+      </w:pPr>
+    </w:p>
+    <w:p>
+      <w:pPr>
+        <w:rPr>
+          <w:rFonts w:ascii="Cambria" w:hAnsi="Cambria"/>
+          <w:sz w:val="24"/>
+        </w:rPr>
+      </w:pPr>
+    </w:p>
+    <w:p>
+      <w:pPr>
+        <w:rPr>
+          <w:rFonts w:ascii="Cambria" w:hAnsi="Cambria"/>
+          <w:sz w:val="24"/>
+        </w:rPr>
+      </w:pPr>
+    </w:p>
+    <w:p>
+      <w:pPr>
+        <w:rPr>
+          <w:rFonts w:ascii="Cambria" w:hAnsi="Cambria"/>
+          <w:sz w:val="24"/>
+        </w:rPr>
+      </w:pPr>
+    </w:p>
+    <w:p>
+      <w:pPr>
+        <w:rPr>
+          <w:rFonts w:ascii="Cambria" w:hAnsi="Cambria"/>
+          <w:sz w:val="24"/>
+        </w:rPr>
+      </w:pPr>
+    </w:p>
+    <w:p>
+      <w:pPr>
+        <w:rPr>
+          <w:rFonts w:ascii="Cambria" w:hAnsi="Cambria"/>
+          <w:sz w:val="24"/>
+        </w:rPr>
+      </w:pPr>
+    </w:p>
+    <w:p>
+      <w:pPr>
+        <w:rPr>
+          <w:rFonts w:ascii="Cambria" w:hAnsi="Cambria"/>
+          <w:sz w:val="24"/>
+        </w:rPr>
+      </w:pPr>
+    </w:p>
+    <w:p>
+      <w:pPr>
+        <w:rPr>
+          <w:rFonts w:ascii="Cambria" w:hAnsi="Cambria"/>
+          <w:sz w:val="24"/>
+        </w:rPr>
+      </w:pPr>
+    </w:p>
+    <w:p>
+      <w:pPr>
+        <w:rPr>
+          <w:rFonts w:ascii="Cambria" w:hAnsi="Cambria"/>
+          <w:sz w:val="24"/>
+        </w:rPr>
+      </w:pPr>
+    </w:p>
+    <w:p>
+      <w:pPr>
+        <w:rPr>
+          <w:rFonts w:ascii="Cambria" w:hAnsi="Cambria"/>
+          <w:sz w:val="24"/>
+        </w:rPr>
+      </w:pPr>
+    </w:p>
+    <w:p>
+      <w:pPr>
+        <w:rPr>
+          <w:rFonts w:ascii="Cambria" w:hAnsi="Cambria"/>
+          <w:sz w:val="24"/>
+        </w:rPr>
+      </w:pPr>
+      <w:r>
+        <w:rPr>
+          <w:noProof/>
+        </w:rPr>
+        <w:lastRenderedPageBreak/>
+        <mc:AlternateContent>
+          <mc:Choice Requires="wps">
+            <w:drawing>
+              <wp:anchor distT="0" distB="0" distL="114300" distR="114300" simplePos="0" relativeHeight="251684864" behindDoc="0" locked="0" layoutInCell="1" allowOverlap="1">
+                <wp:simplePos x="0" y="0"/>
+                <wp:positionH relativeFrom="column">
+                  <wp:posOffset>1981200</wp:posOffset>
+                </wp:positionH>
+                <wp:positionV relativeFrom="paragraph">
+                  <wp:posOffset>2431473</wp:posOffset>
+                </wp:positionV>
+                <wp:extent cx="3269673" cy="200891"/>
+                <wp:effectExtent l="0" t="0" r="26035" b="27940"/>
+                <wp:wrapNone/>
+                <wp:docPr id="35" name="Rectangle 35"/>
+                <wp:cNvGraphicFramePr/>
+                <a:graphic xmlns:a="http://schemas.openxmlformats.org/drawingml/2006/main">
+                  <a:graphicData uri="http://schemas.microsoft.com/office/word/2010/wordprocessingShape">
+                    <wps:wsp>
+                      <wps:cNvSpPr/>
+                      <wps:spPr>
+                        <a:xfrm>
+                          <a:off x="0" y="0"/>
+                          <a:ext cx="3269673" cy="200891"/>
+                        </a:xfrm>
+                        <a:prstGeom prst="rect">
+                          <a:avLst/>
+                        </a:prstGeom>
+                        <a:noFill/>
+                        <a:ln w="19050">
+                          <a:solidFill>
+                            <a:srgbClr val="FF0000"/>
+                          </a:solidFill>
+                        </a:ln>
+                      </wps:spPr>
+                      <wps:style>
+                        <a:lnRef idx="2">
+                          <a:schemeClr val="accent1">
+                            <a:shade val="50000"/>
+                          </a:schemeClr>
+                        </a:lnRef>
+                        <a:fillRef idx="1">
+                          <a:schemeClr val="accent1"/>
+                        </a:fillRef>
+                        <a:effectRef idx="0">
+                          <a:schemeClr val="accent1"/>
+                        </a:effectRef>
+                        <a:fontRef idx="minor">
+                          <a:schemeClr val="lt1"/>
+                        </a:fontRef>
+                      </wps:style>
+                      <wps:bodyPr rot="0" spcFirstLastPara="0" vertOverflow="overflow" horzOverflow="overflow" vert="horz" wrap="square" lIns="91440" tIns="45720" rIns="91440" bIns="45720" numCol="1" spcCol="0" rtlCol="0" fromWordArt="0" anchor="ctr" anchorCtr="0" forceAA="0" compatLnSpc="1">
+                        <a:prstTxWarp prst="textNoShape">
+                          <a:avLst/>
+                        </a:prstTxWarp>
+                        <a:noAutofit/>
+                      </wps:bodyPr>
+                    </wps:wsp>
+                  </a:graphicData>
+                </a:graphic>
+              </wp:anchor>
+            </w:drawing>
+          </mc:Choice>
+          <mc:Fallback>
+            <w:pict>
+              <v:rect w14:anchorId="0B4671D6" id="Rectangle 35" o:spid="_x0000_s1026" style="position:absolute;margin-left:156pt;margin-top:191.45pt;width:257.45pt;height:15.8pt;z-index:251684864;visibility:visible;mso-wrap-style:square;mso-wrap-distance-left:9pt;mso-wrap-distance-top:0;mso-wrap-distance-right:9pt;mso-wrap-distance-bottom:0;mso-position-horizontal:absolute;mso-position-horizontal-relative:text;mso-position-vertical:absolute;mso-position-vertical-relative:text;v-text-anchor:middle" o:gfxdata="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" filled="f" strokecolor="red" strokeweight="1.5pt"/>
+            </w:pict>
+          </mc:Fallback>
+        </mc:AlternateContent>
+      </w:r>
+      <w:r>
+        <w:rPr>
+          <w:noProof/>
+        </w:rPr>
+        <mc:AlternateContent>
+          <mc:Choice Requires="wps">
+            <w:drawing>
+              <wp:anchor distT="0" distB="0" distL="114300" distR="114300" simplePos="0" relativeHeight="251683840" behindDoc="0" locked="0" layoutInCell="1" allowOverlap="1">
+                <wp:simplePos x="0" y="0"/>
+                <wp:positionH relativeFrom="column">
+                  <wp:posOffset>1918855</wp:posOffset>
+                </wp:positionH>
+                <wp:positionV relativeFrom="paragraph">
+                  <wp:posOffset>1724891</wp:posOffset>
+                </wp:positionV>
+                <wp:extent cx="4294909" cy="166254"/>
+                <wp:effectExtent l="0" t="0" r="10795" b="24765"/>
+                <wp:wrapNone/>
+                <wp:docPr id="34" name="Rectangle 34"/>
+                <wp:cNvGraphicFramePr/>
+                <a:graphic xmlns:a="http://schemas.openxmlformats.org/drawingml/2006/main">
+                  <a:graphicData uri="http://schemas.microsoft.com/office/word/2010/wordprocessingShape">
+                    <wps:wsp>
+                      <wps:cNvSpPr/>
+                      <wps:spPr>
+                        <a:xfrm>
+                          <a:off x="0" y="0"/>
+                          <a:ext cx="4294909" cy="166254"/>
+                        </a:xfrm>
+                        <a:prstGeom prst="rect">
+                          <a:avLst/>
+                        </a:prstGeom>
+                        <a:noFill/>
+                        <a:ln w="19050">
+                          <a:solidFill>
+                            <a:srgbClr val="FF0000"/>
+                          </a:solidFill>
+                        </a:ln>
+                      </wps:spPr>
+                      <wps:style>
+                        <a:lnRef idx="2">
+                          <a:schemeClr val="accent1">
+                            <a:shade val="50000"/>
+                          </a:schemeClr>
+                        </a:lnRef>
+                        <a:fillRef idx="1">
+                          <a:schemeClr val="accent1"/>
+                        </a:fillRef>
+                        <a:effectRef idx="0">
+                          <a:schemeClr val="accent1"/>
+                        </a:effectRef>
+                        <a:fontRef idx="minor">
+                          <a:schemeClr val="lt1"/>
+                        </a:fontRef>
+                      </wps:style>
+                      <wps:bodyPr rot="0" spcFirstLastPara="0" vertOverflow="overflow" horzOverflow="overflow" vert="horz" wrap="square" lIns="91440" tIns="45720" rIns="91440" bIns="45720" numCol="1" spcCol="0" rtlCol="0" fromWordArt="0" anchor="ctr" anchorCtr="0" forceAA="0" compatLnSpc="1">
+                        <a:prstTxWarp prst="textNoShape">
+                          <a:avLst/>
+                        </a:prstTxWarp>
+                        <a:noAutofit/>
+                      </wps:bodyPr>
+                    </wps:wsp>
+                  </a:graphicData>
+                </a:graphic>
+              </wp:anchor>
+            </w:drawing>
+          </mc:Choice>
+          <mc:Fallback>
+            <w:pict>
+              <v:rect w14:anchorId="29DDA4BA" id="Rectangle 34" o:spid="_x0000_s1026" style="position:absolute;margin-left:151.1pt;margin-top:135.8pt;width:338.2pt;height:13.1pt;z-index:251683840;visibility:visible;mso-wrap-style:square;mso-wrap-distance-left:9pt;mso-wrap-distance-top:0;mso-wrap-distance-right:9pt;mso-wrap-distance-bottom:0;mso-position-horizontal:absolute;mso-position-horizontal-relative:text;mso-position-vertical:absolute;mso-position-vertical-relative:text;v-text-anchor:middle" o:gfxdata="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" filled="f" strokecolor="red" strokeweight="1.5pt"/>
+            </w:pict>
+          </mc:Fallback>
+        </mc:AlternateContent>
+      </w:r>
+      <w:r>
+        <w:rPr>
+          <w:noProof/>
+        </w:rPr>
+        <mc:AlternateContent>
+          <mc:Choice Requires="wps">
+            <w:drawing>
+              <wp:anchor distT="0" distB="0" distL="114300" distR="114300" simplePos="0" relativeHeight="251682816" behindDoc="0" locked="0" layoutInCell="1" allowOverlap="1">
+                <wp:simplePos x="0" y="0"/>
+                <wp:positionH relativeFrom="column">
+                  <wp:posOffset>1032164</wp:posOffset>
+                </wp:positionH>
+                <wp:positionV relativeFrom="paragraph">
+                  <wp:posOffset>734291</wp:posOffset>
+                </wp:positionV>
+                <wp:extent cx="2964872" cy="519545"/>
+                <wp:effectExtent l="0" t="0" r="26035" b="13970"/>
+                <wp:wrapNone/>
+                <wp:docPr id="33" name="Rectangle 33"/>
+                <wp:cNvGraphicFramePr/>
+                <a:graphic xmlns:a="http://schemas.openxmlformats.org/drawingml/2006/main">
+                  <a:graphicData uri="http://schemas.microsoft.com/office/word/2010/wordprocessingShape">
+                    <wps:wsp>
+                      <wps:cNvSpPr/>
+                      <wps:spPr>
+                        <a:xfrm>
+                          <a:off x="0" y="0"/>
+                          <a:ext cx="2964872" cy="519545"/>
+                        </a:xfrm>
+                        <a:prstGeom prst="rect">
+                          <a:avLst/>
+                        </a:prstGeom>
+                        <a:noFill/>
+                        <a:ln w="19050">
+                          <a:solidFill>
+                            <a:srgbClr val="FF0000"/>
+                          </a:solidFill>
+                        </a:ln>
+                      </wps:spPr>
+                      <wps:style>
+                        <a:lnRef idx="2">
+                          <a:schemeClr val="accent1">
+                            <a:shade val="50000"/>
+                          </a:schemeClr>
+                        </a:lnRef>
+                        <a:fillRef idx="1">
+                          <a:schemeClr val="accent1"/>
+                        </a:fillRef>
+                        <a:effectRef idx="0">
+                          <a:schemeClr val="accent1"/>
+                        </a:effectRef>
+                        <a:fontRef idx="minor">
+                          <a:schemeClr val="lt1"/>
+                        </a:fontRef>
+                      </wps:style>
+                      <wps:bodyPr rot="0" spcFirstLastPara="0" vertOverflow="overflow" horzOverflow="overflow" vert="horz" wrap="square" lIns="91440" tIns="45720" rIns="91440" bIns="45720" numCol="1" spcCol="0" rtlCol="0" fromWordArt="0" anchor="ctr" anchorCtr="0" forceAA="0" compatLnSpc="1">
+                        <a:prstTxWarp prst="textNoShape">
+                          <a:avLst/>
+                        </a:prstTxWarp>
+                        <a:noAutofit/>
+                      </wps:bodyPr>
+                    </wps:wsp>
+                  </a:graphicData>
+                </a:graphic>
+              </wp:anchor>
+            </w:drawing>
+          </mc:Choice>
+          <mc:Fallback>
+            <w:pict>
+              <v:rect w14:anchorId="363BEB7F" id="Rectangle 33" o:spid="_x0000_s1026" style="position:absolute;margin-left:81.25pt;margin-top:57.8pt;width:233.45pt;height:40.9pt;z-index:251682816;visibility:visible;mso-wrap-style:square;mso-wrap-distance-left:9pt;mso-wrap-distance-top:0;mso-wrap-distance-right:9pt;mso-wrap-distance-bottom:0;mso-position-horizontal:absolute;mso-position-horizontal-relative:text;mso-position-vertical:absolute;mso-position-vertical-relative:text;v-text-anchor:middle" o:gfxdata="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" filled="f" strokecolor="red" strokeweight="1.5pt"/>
+            </w:pict>
+          </mc:Fallback>
+        </mc:AlternateContent>
+      </w:r>
+      <w:r>
+        <w:rPr>
+          <w:noProof/>
+        </w:rPr>
+        <w:drawing>
+          <wp:anchor distT="0" distB="0" distL="114300" distR="114300" simplePos="0" relativeHeight="251678720" behindDoc="0" locked="0" layoutInCell="1" allowOverlap="1">
+            <wp:simplePos x="0" y="0"/>
+            <wp:positionH relativeFrom="column">
+              <wp:posOffset>-394970</wp:posOffset>
+            </wp:positionH>
+            <wp:positionV relativeFrom="paragraph">
+              <wp:posOffset>0</wp:posOffset>
+            </wp:positionV>
+            <wp:extent cx="6736715" cy="3789680"/>
+            <wp:effectExtent l="0" t="0" r="6985" b="1270"/>
+            <wp:wrapSquare wrapText="bothSides"/>
+            <wp:docPr id="30" name="Picture 30"/>
+            <wp:cNvGraphicFramePr>
+              <a:graphicFrameLocks xmlns:a="http://schemas.openxmlformats.org/drawingml/2006/main" noChangeAspect="1"/>
+            </wp:cNvGraphicFramePr>
+            <a:graphic xmlns:a="http://schemas.openxmlformats.org/drawingml/2006/main">
+              <a:graphicData uri="http://schemas.openxmlformats.org/drawingml/2006/picture">
+                <pic:pic xmlns:pic="http://schemas.openxmlformats.org/drawingml/2006/picture">
+                  <pic:nvPicPr>
+                    <pic:cNvPr id="1" name=""/>
+                    <pic:cNvPicPr/>
+                  </pic:nvPicPr>
+                  <pic:blipFill>
+                    <a:blip r:embed="rId21" cstate="print">
+                      <a:extLst>
+                        <a:ext uri="{28A0092B-C50C-407E-A947-70E740481C1C}">
+                          <a14:useLocalDpi xmlns:a14="http://schemas.microsoft.com/office/drawing/2010/main" val="0"/>
+                        </a:ext>
+                      </a:extLst>
+                    </a:blip>
+                    <a:stretch>
+                      <a:fillRect/>
+                    </a:stretch>
+                  </pic:blipFill>
+                  <pic:spPr>
+                    <a:xfrm>
+                      <a:off x="0" y="0"/>
+                      <a:ext cx="6736715" cy="3789680"/>
+                    </a:xfrm>
+                    <a:prstGeom prst="rect">
+                      <a:avLst/>
+                    </a:prstGeom>
+                  </pic:spPr>
+                </pic:pic>
+              </a:graphicData>
+            </a:graphic>
+            <wp14:sizeRelH relativeFrom="margin">
+              <wp14:pctWidth>0</wp14:pctWidth>
+            </wp14:sizeRelH>
+            <wp14:sizeRelV relativeFrom="margin">
+              <wp14:pctHeight>0</wp14:pctHeight>
+            </wp14:sizeRelV>
+          </wp:anchor>
+        </w:drawing>
+      </w:r>
+    </w:p>
+    <w:p>
+      <w:pPr>
+        <w:rPr>
+          <w:rFonts w:ascii="Cambria" w:hAnsi="Cambria"/>
+          <w:sz w:val="24"/>
+        </w:rPr>
+      </w:pPr>
+    </w:p>
+    <w:p>
+      <w:pPr>
+        <w:rPr>
+          <w:rFonts w:ascii="Cambria" w:hAnsi="Cambria"/>
+          <w:sz w:val="24"/>
+        </w:rPr>
+      </w:pPr>
+    </w:p>
+    <w:p>
+      <w:pPr>
+        <w:rPr>
+          <w:rFonts w:ascii="Cambria" w:hAnsi="Cambria"/>
+          <w:sz w:val="24"/>
+        </w:rPr>
+      </w:pPr>
+    </w:p>
+    <w:p>
+      <w:pPr>
+        <w:rPr>
+          <w:rFonts w:ascii="Cambria" w:hAnsi="Cambria"/>
+          <w:sz w:val="24"/>
+        </w:rPr>
+      </w:pPr>
+    </w:p>
+    <w:p>
+      <w:pPr>
+        <w:rPr>
+          <w:rFonts w:ascii="Cambria" w:hAnsi="Cambria"/>
+          <w:sz w:val="24"/>
+        </w:rPr>
+      </w:pPr>
+    </w:p>
+    <w:p>
+      <w:pPr>
+        <w:rPr>
+          <w:rFonts w:ascii="Cambria" w:hAnsi="Cambria"/>
+          <w:sz w:val="24"/>
+        </w:rPr>
+      </w:pPr>
+    </w:p>
+    <w:p>
+      <w:pPr>
+        <w:rPr>
+          <w:rFonts w:ascii="Cambria" w:hAnsi="Cambria"/>
+          <w:sz w:val="24"/>
+        </w:rPr>
+      </w:pPr>
+    </w:p>
+    <w:p>
+      <w:pPr>
+        <w:rPr>
+          <w:rFonts w:ascii="Cambria" w:hAnsi="Cambria"/>
+          <w:sz w:val="24"/>
+        </w:rPr>
+      </w:pPr>
+    </w:p>
+    <w:p>
+      <w:pPr>
+        <w:rPr>
+          <w:rFonts w:ascii="Cambria" w:hAnsi="Cambria"/>
+          <w:sz w:val="24"/>
+        </w:rPr>
+      </w:pPr>
+    </w:p>
+    <w:p>
+      <w:pPr>
+        <w:rPr>
+          <w:rFonts w:ascii="Cambria" w:hAnsi="Cambria"/>
+          <w:sz w:val="24"/>
+        </w:rPr>
+      </w:pPr>
+    </w:p>
+    <w:p>
+      <w:pPr>
+        <w:rPr>
+          <w:rFonts w:ascii="Cambria" w:hAnsi="Cambria"/>
+          <w:sz w:val="24"/>
+        </w:rPr>
+      </w:pPr>
+    </w:p>
+    <w:p>
+      <w:pPr>
+        <w:rPr>
+          <w:rFonts w:ascii="Cambria" w:hAnsi="Cambria"/>
+          <w:sz w:val="24"/>
+        </w:rPr>
+      </w:pPr>
+    </w:p>
+    <w:p>
+      <w:pPr>
+        <w:rPr>
+          <w:rFonts w:ascii="Cambria" w:hAnsi="Cambria"/>
+          <w:sz w:val="24"/>
+        </w:rPr>
+      </w:pPr>
+    </w:p>
+    <w:p>
+      <w:pPr>
+        <w:rPr>
+          <w:rFonts w:ascii="Cambria" w:hAnsi="Cambria"/>
+          <w:sz w:val="24"/>
+        </w:rPr>
+      </w:pPr>
+    </w:p>
+    <w:p>
+      <w:pPr>
+        <w:rPr>
+          <w:rFonts w:ascii="Cambria" w:hAnsi="Cambria"/>
+          <w:sz w:val="24"/>
+        </w:rPr>
+      </w:pPr>
+      <w:r>
+        <w:rPr>
+          <w:noProof/>
+        </w:rPr>
+        <w:lastRenderedPageBreak/>
+        <mc:AlternateContent>
+          <mc:Choice Requires="wps">
+            <w:drawing>
+              <wp:anchor distT="0" distB="0" distL="114300" distR="114300" simplePos="0" relativeHeight="251688960" behindDoc="0" locked="0" layoutInCell="1" allowOverlap="1">
+                <wp:simplePos x="0" y="0"/>
+                <wp:positionH relativeFrom="column">
+                  <wp:posOffset>4537364</wp:posOffset>
+                </wp:positionH>
+                <wp:positionV relativeFrom="paragraph">
+                  <wp:posOffset>1413164</wp:posOffset>
+                </wp:positionV>
+                <wp:extent cx="1184564" cy="166254"/>
+                <wp:effectExtent l="19050" t="19050" r="15875" b="24765"/>
+                <wp:wrapNone/>
+                <wp:docPr id="39" name="Rectangle 39"/>
+                <wp:cNvGraphicFramePr/>
+                <a:graphic xmlns:a="http://schemas.openxmlformats.org/drawingml/2006/main">
+                  <a:graphicData uri="http://schemas.microsoft.com/office/word/2010/wordprocessingShape">
+                    <wps:wsp>
+                      <wps:cNvSpPr/>
+                      <wps:spPr>
+                        <a:xfrm>
+                          <a:off x="0" y="0"/>
+                          <a:ext cx="1184564" cy="166254"/>
+                        </a:xfrm>
+                        <a:prstGeom prst="rect">
+                          <a:avLst/>
+                        </a:prstGeom>
+                        <a:noFill/>
+                        <a:ln w="28575">
+                          <a:solidFill>
+                            <a:srgbClr val="FF0000"/>
+                          </a:solidFill>
+                        </a:ln>
+                      </wps:spPr>
+                      <wps:style>
+                        <a:lnRef idx="2">
+                          <a:schemeClr val="accent1">
+                            <a:shade val="50000"/>
+                          </a:schemeClr>
+                        </a:lnRef>
+                        <a:fillRef idx="1">
+                          <a:schemeClr val="accent1"/>
+                        </a:fillRef>
+                        <a:effectRef idx="0">
+                          <a:schemeClr val="accent1"/>
+                        </a:effectRef>
+                        <a:fontRef idx="minor">
+                          <a:schemeClr val="lt1"/>
+                        </a:fontRef>
+                      </wps:style>
+                      <wps:bodyPr rot="0" spcFirstLastPara="0" vertOverflow="overflow" horzOverflow="overflow" vert="horz" wrap="square" lIns="91440" tIns="45720" rIns="91440" bIns="45720" numCol="1" spcCol="0" rtlCol="0" fromWordArt="0" anchor="ctr" anchorCtr="0" forceAA="0" compatLnSpc="1">
+                        <a:prstTxWarp prst="textNoShape">
+                          <a:avLst/>
+                        </a:prstTxWarp>
+                        <a:noAutofit/>
+                      </wps:bodyPr>
+                    </wps:wsp>
+                  </a:graphicData>
+                </a:graphic>
+              </wp:anchor>
+            </w:drawing>
+          </mc:Choice>
+          <mc:Fallback>
+            <w:pict>
+              <v:rect w14:anchorId="60A2878B" id="Rectangle 39" o:spid="_x0000_s1026" style="position:absolute;margin-left:357.25pt;margin-top:111.25pt;width:93.25pt;height:13.1pt;z-index:251688960;visibility:visible;mso-wrap-style:square;mso-wrap-distance-left:9pt;mso-wrap-distance-top:0;mso-wrap-distance-right:9pt;mso-wrap-distance-bottom:0;mso-position-horizontal:absolute;mso-position-horizontal-relative:text;mso-position-vertical:absolute;mso-position-vertical-relative:text;v-text-anchor:middle" o:gfxdata="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" filled="f" strokecolor="red" strokeweight="2.25pt"/>
+            </w:pict>
+          </mc:Fallback>
+        </mc:AlternateContent>
+      </w:r>
+      <w:r>
+        <w:rPr>
+          <w:noProof/>
+        </w:rPr>
+        <mc:AlternateContent>
+          <mc:Choice Requires="wps">
+            <w:drawing>
+              <wp:anchor distT="0" distB="0" distL="114300" distR="114300" simplePos="0" relativeHeight="251687936" behindDoc="0" locked="0" layoutInCell="1" allowOverlap="1">
+                <wp:simplePos x="0" y="0"/>
+                <wp:positionH relativeFrom="column">
+                  <wp:posOffset>4544291</wp:posOffset>
+                </wp:positionH>
+                <wp:positionV relativeFrom="paragraph">
+                  <wp:posOffset>1586345</wp:posOffset>
+                </wp:positionV>
+                <wp:extent cx="1184564" cy="332510"/>
+                <wp:effectExtent l="19050" t="19050" r="15875" b="10795"/>
+                <wp:wrapNone/>
+                <wp:docPr id="38" name="Rectangle 38"/>
+                <wp:cNvGraphicFramePr/>
+                <a:graphic xmlns:a="http://schemas.openxmlformats.org/drawingml/2006/main">
+                  <a:graphicData uri="http://schemas.microsoft.com/office/word/2010/wordprocessingShape">
+                    <wps:wsp>
+                      <wps:cNvSpPr/>
+                      <wps:spPr>
+                        <a:xfrm>
+                          <a:off x="0" y="0"/>
+                          <a:ext cx="1184564" cy="332510"/>
+                        </a:xfrm>
+                        <a:prstGeom prst="rect">
+                          <a:avLst/>
+                        </a:prstGeom>
+                        <a:noFill/>
+                        <a:ln w="28575">
+                          <a:solidFill>
+                            <a:srgbClr val="FF0000"/>
+                          </a:solidFill>
+                        </a:ln>
+                      </wps:spPr>
+                      <wps:style>
+                        <a:lnRef idx="2">
+                          <a:schemeClr val="accent1">
+                            <a:shade val="50000"/>
+                          </a:schemeClr>
+                        </a:lnRef>
+                        <a:fillRef idx="1">
+                          <a:schemeClr val="accent1"/>
+                        </a:fillRef>
+                        <a:effectRef idx="0">
+                          <a:schemeClr val="accent1"/>
+                        </a:effectRef>
+                        <a:fontRef idx="minor">
+                          <a:schemeClr val="lt1"/>
+                        </a:fontRef>
+                      </wps:style>
+                      <wps:bodyPr rot="0" spcFirstLastPara="0" vertOverflow="overflow" horzOverflow="overflow" vert="horz" wrap="square" lIns="91440" tIns="45720" rIns="91440" bIns="45720" numCol="1" spcCol="0" rtlCol="0" fromWordArt="0" anchor="ctr" anchorCtr="0" forceAA="0" compatLnSpc="1">
+                        <a:prstTxWarp prst="textNoShape">
+                          <a:avLst/>
+                        </a:prstTxWarp>
+                        <a:noAutofit/>
+                      </wps:bodyPr>
+                    </wps:wsp>
+                  </a:graphicData>
+                </a:graphic>
+              </wp:anchor>
+            </w:drawing>
+          </mc:Choice>
+          <mc:Fallback>
+            <w:pict>
+              <v:rect w14:anchorId="3696F0C0" id="Rectangle 38" o:spid="_x0000_s1026" style="position:absolute;margin-left:357.8pt;margin-top:124.9pt;width:93.25pt;height:26.2pt;z-index:251687936;visibility:visible;mso-wrap-style:square;mso-wrap-distance-left:9pt;mso-wrap-distance-top:0;mso-wrap-distance-right:9pt;mso-wrap-distance-bottom:0;mso-position-horizontal:absolute;mso-position-horizontal-relative:text;mso-position-vertical:absolute;mso-position-vertical-relative:text;v-text-anchor:middle" o:gfxdata="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" filled="f" strokecolor="red" strokeweight="2.25pt"/>
+            </w:pict>
+          </mc:Fallback>
+        </mc:AlternateContent>
+      </w:r>
+      <w:r>
+        <w:rPr>
+          <w:noProof/>
+        </w:rPr>
+        <mc:AlternateContent>
+          <mc:Choice Requires="wps">
+            <w:drawing>
+              <wp:anchor distT="0" distB="0" distL="114300" distR="114300" simplePos="0" relativeHeight="251686912" behindDoc="0" locked="0" layoutInCell="1" allowOverlap="1">
+                <wp:simplePos x="0" y="0"/>
+                <wp:positionH relativeFrom="column">
+                  <wp:posOffset>526473</wp:posOffset>
+                </wp:positionH>
+                <wp:positionV relativeFrom="paragraph">
+                  <wp:posOffset>2313709</wp:posOffset>
+                </wp:positionV>
+                <wp:extent cx="2036618" cy="131618"/>
+                <wp:effectExtent l="19050" t="19050" r="20955" b="20955"/>
+                <wp:wrapNone/>
+                <wp:docPr id="37" name="Rectangle 37"/>
+                <wp:cNvGraphicFramePr/>
+                <a:graphic xmlns:a="http://schemas.openxmlformats.org/drawingml/2006/main">
+                  <a:graphicData uri="http://schemas.microsoft.com/office/word/2010/wordprocessingShape">
+                    <wps:wsp>
+                      <wps:cNvSpPr/>
+                      <wps:spPr>
+                        <a:xfrm>
+                          <a:off x="0" y="0"/>
+                          <a:ext cx="2036618" cy="131618"/>
+                        </a:xfrm>
+                        <a:prstGeom prst="rect">
+                          <a:avLst/>
+                        </a:prstGeom>
+                        <a:noFill/>
+                        <a:ln w="28575">
+                          <a:solidFill>
+                            <a:srgbClr val="FF0000"/>
+                          </a:solidFill>
+                        </a:ln>
+                      </wps:spPr>
+                      <wps:style>
+                        <a:lnRef idx="2">
+                          <a:schemeClr val="accent1">
+                            <a:shade val="50000"/>
+                          </a:schemeClr>
+                        </a:lnRef>
+                        <a:fillRef idx="1">
+                          <a:schemeClr val="accent1"/>
+                        </a:fillRef>
+                        <a:effectRef idx="0">
+                          <a:schemeClr val="accent1"/>
+                        </a:effectRef>
+                        <a:fontRef idx="minor">
+                          <a:schemeClr val="lt1"/>
+                        </a:fontRef>
+                      </wps:style>
+                      <wps:bodyPr rot="0" spcFirstLastPara="0" vertOverflow="overflow" horzOverflow="overflow" vert="horz" wrap="square" lIns="91440" tIns="45720" rIns="91440" bIns="45720" numCol="1" spcCol="0" rtlCol="0" fromWordArt="0" anchor="ctr" anchorCtr="0" forceAA="0" compatLnSpc="1">
+                        <a:prstTxWarp prst="textNoShape">
+                          <a:avLst/>
+                        </a:prstTxWarp>
+                        <a:noAutofit/>
+                      </wps:bodyPr>
+                    </wps:wsp>
+                  </a:graphicData>
+                </a:graphic>
+              </wp:anchor>
+            </w:drawing>
+          </mc:Choice>
+          <mc:Fallback>
+            <w:pict>
+              <v:rect w14:anchorId="4B8B46BF" id="Rectangle 37" o:spid="_x0000_s1026" style="position:absolute;margin-left:41.45pt;margin-top:182.2pt;width:160.35pt;height:10.35pt;z-index:251686912;visibility:visible;mso-wrap-style:square;mso-wrap-distance-left:9pt;mso-wrap-distance-top:0;mso-wrap-distance-right:9pt;mso-wrap-distance-bottom:0;mso-position-horizontal:absolute;mso-position-horizontal-relative:text;mso-position-vertical:absolute;mso-position-vertical-relative:text;v-text-anchor:middle" o:gfxdata="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" filled="f" strokecolor="red" strokeweight="2.25pt"/>
+            </w:pict>
+          </mc:Fallback>
+        </mc:AlternateContent>
+      </w:r>
+      <w:r>
+        <w:rPr>
+          <w:noProof/>
+        </w:rPr>
+        <w:drawing>
+          <wp:anchor distT="0" distB="0" distL="114300" distR="114300" simplePos="0" relativeHeight="251685888" behindDoc="0" locked="0" layoutInCell="1" allowOverlap="1">
+            <wp:simplePos x="0" y="0"/>
+            <wp:positionH relativeFrom="margin">
+              <wp:posOffset>-464185</wp:posOffset>
+            </wp:positionH>
+            <wp:positionV relativeFrom="paragraph">
+              <wp:posOffset>505460</wp:posOffset>
+            </wp:positionV>
+            <wp:extent cx="6677660" cy="3756025"/>
+            <wp:effectExtent l="0" t="0" r="8890" b="0"/>
+            <wp:wrapSquare wrapText="bothSides"/>
+            <wp:docPr id="36" name="Picture 36"/>
+            <wp:cNvGraphicFramePr>
+              <a:graphicFrameLocks xmlns:a="http://schemas.openxmlformats.org/drawingml/2006/main" noChangeAspect="1"/>
+            </wp:cNvGraphicFramePr>
+            <a:graphic xmlns:a="http://schemas.openxmlformats.org/drawingml/2006/main">
+              <a:graphicData uri="http://schemas.openxmlformats.org/drawingml/2006/picture">
+                <pic:pic xmlns:pic="http://schemas.openxmlformats.org/drawingml/2006/picture">
+                  <pic:nvPicPr>
+                    <pic:cNvPr id="1" name=""/>
+                    <pic:cNvPicPr/>
+                  </pic:nvPicPr>
+                  <pic:blipFill>
+                    <a:blip r:embed="rId22" cstate="print">
+                      <a:extLst>
+                        <a:ext uri="{28A0092B-C50C-407E-A947-70E740481C1C}">
+                          <a14:useLocalDpi xmlns:a14="http://schemas.microsoft.com/office/drawing/2010/main" val="0"/>
+                        </a:ext>
+                      </a:extLst>
+                    </a:blip>
+                    <a:stretch>
+                      <a:fillRect/>
+                    </a:stretch>
+                  </pic:blipFill>
+                  <pic:spPr>
+                    <a:xfrm>
+                      <a:off x="0" y="0"/>
+                      <a:ext cx="6677660" cy="3756025"/>
+                    </a:xfrm>
+                    <a:prstGeom prst="rect">
+                      <a:avLst/>
+                    </a:prstGeom>
+                  </pic:spPr>
+                </pic:pic>
+              </a:graphicData>
+            </a:graphic>
+            <wp14:sizeRelH relativeFrom="margin">
+              <wp14:pctWidth>0</wp14:pctWidth>
+            </wp14:sizeRelH>
+            <wp14:sizeRelV relativeFrom="margin">
+              <wp14:pctHeight>0</wp14:pctHeight>
+            </wp14:sizeRelV>
+          </wp:anchor>
+        </w:drawing>
+      </w:r>
+      <w:r>
+        <w:rPr>
+          <w:rFonts w:ascii="Cambria" w:hAnsi="Cambria"/>
+          <w:sz w:val="24"/>
+        </w:rPr>
+        <w:t>On adding the parameter to the intent in the Client app we should</w:t>
+      </w:r>
+      <w:r>
+        <w:rPr>
+          <w:rFonts w:ascii="Cambria" w:hAnsi="Cambria"/>
+          <w:sz w:val="24"/>
+        </w:rPr>
+        <w:t xml:space="preserve"> be able to bind to the service and start the service to receive data from the Math Service</w:t>
+      </w:r>
+    </w:p>
+    <w:p>
+      <w:pPr>
+        <w:rPr>
+          <w:rFonts w:ascii="Cambria" w:hAnsi="Cambria"/>
+          <w:sz w:val="24"/>
+        </w:rPr>
+      </w:pPr>
+    </w:p>
+    <w:p>
+      <w:pPr>
+        <w:rPr>
+          <w:rFonts w:ascii="Cambria" w:hAnsi="Cambria"/>
+          <w:sz w:val="24"/>
+        </w:rPr>
+      </w:pPr>
+    </w:p>
     <w:sectPr>
       <w:pgSz w:w="12240" w:h="15840"/>
       <w:pgMar w:top="1440" w:right="1440" w:bottom="1440" w:left="1440" w:header="720" w:footer="720" w:gutter="0"/>
@@ -22234,8 +25749,8 @@
   <w:abstractNum w:abstractNumId="1" w15:restartNumberingAfterBreak="0">
     <w:nsid w:val="3DC56432"/>
     <w:multiLevelType w:val="hybridMultilevel"/>
-    <w:tmpl w:val="00C0406E"/>
-    <w:lvl w:ilvl="0" w:tplc="0409000F">
+    <w:tmpl w:val="5916F392"/>
+    <w:lvl w:ilvl="0" w:tplc="EAF2D77C">
       <w:start w:val="1"/>
       <w:numFmt w:val="decimal"/>
       <w:lvlText w:val="%1."/>
@@ -22245,6 +25760,7 @@
       </w:pPr>
       <w:rPr>
         <w:rFonts w:hint="default"/>
+        <w:sz w:val="22"/>
       </w:rPr>
     </w:lvl>
     <w:lvl w:ilvl="1" w:tplc="04090019" w:tentative="1">
@@ -23426,7 +26942,7 @@
 </file>
 
 <file path=customXml/itemProps1.xml><?xml version="1.0" encoding="utf-8"?>
-<ds:datastoreItem xmlns:ds="http://schemas.openxmlformats.org/officeDocument/2006/customXml" ds:itemID="{8E69FEF9-407D-44F6-A2C5-4451699CA861}">
+<ds:datastoreItem xmlns:ds="http://schemas.openxmlformats.org/officeDocument/2006/customXml" ds:itemID="{3EE157AE-8FEB-4692-AD09-CC53E3201A43}">
   <ds:schemaRefs>
     <ds:schemaRef ds:uri="http://schemas.openxmlformats.org/officeDocument/2006/bibliography"/>
   </ds:schemaRefs>

</xml_diff>